<commit_message>
Revert "some term analysis"
This reverts commit c942c6542711eb3268111548f000d7a074a33f0c.
</commit_message>
<xml_diff>
--- a/Progress Report.docx
+++ b/Progress Report.docx
@@ -1,6 +1,6 @@
 
 <file path=word/document.xml><?xml version="1.0" encoding="utf-8"?>
-<w:document xmlns:wpc="http://schemas.microsoft.com/office/word/2010/wordprocessingCanvas" xmlns:mc="http://schemas.openxmlformats.org/markup-compatibility/2006" xmlns:o="urn:schemas-microsoft-com:office:office" xmlns:r="http://schemas.openxmlformats.org/officeDocument/2006/relationships" xmlns:m="http://schemas.openxmlformats.org/officeDocument/2006/math" xmlns:v="urn:schemas-microsoft-com:vml" xmlns:wp14="http://schemas.microsoft.com/office/word/2010/wordprocessingDrawing" xmlns:wp="http://schemas.openxmlformats.org/drawingml/2006/wordprocessingDrawing" xmlns:w10="urn:schemas-microsoft-com:office:word" xmlns:w="http://schemas.openxmlformats.org/wordprocessingml/2006/main" xmlns:w14="http://schemas.microsoft.com/office/word/2010/wordml" xmlns:w15="http://schemas.microsoft.com/office/word/2012/wordml" xmlns:wpg="http://schemas.microsoft.com/office/word/2010/wordprocessingGroup" xmlns:wpi="http://schemas.microsoft.com/office/word/2010/wordprocessingInk" xmlns:wne="http://schemas.microsoft.com/office/word/2006/wordml" xmlns:wps="http://schemas.microsoft.com/office/word/2010/wordprocessingShape" mc:Ignorable="w14 w15 wp14">
+<w:document xmlns:ve="http://schemas.openxmlformats.org/markup-compatibility/2006" xmlns:o="urn:schemas-microsoft-com:office:office" xmlns:r="http://schemas.openxmlformats.org/officeDocument/2006/relationships" xmlns:m="http://schemas.openxmlformats.org/officeDocument/2006/math" xmlns:v="urn:schemas-microsoft-com:vml" xmlns:wp="http://schemas.openxmlformats.org/drawingml/2006/wordprocessingDrawing" xmlns:w10="urn:schemas-microsoft-com:office:word" xmlns:w="http://schemas.openxmlformats.org/wordprocessingml/2006/main" xmlns:wne="http://schemas.microsoft.com/office/word/2006/wordml">
   <w:body>
     <w:p>
       <w:r>
@@ -33,9 +33,6 @@
         <w:t>. To do this our team has identified the relevant attributes in the Yelp Dataset necessary for the completion of the project, these being review text and the number of “useful” votes that this review has received.</w:t>
       </w:r>
       <w:r>
-        <w:t xml:space="preserve"> </w:t>
-      </w:r>
-      <w:r>
         <w:t>Our project will be implemented in Python.</w:t>
       </w:r>
     </w:p>
@@ -60,23 +57,7 @@
         <w:t>,</w:t>
       </w:r>
       <w:r>
-        <w:t xml:space="preserve"> as far as the actual algorithm that we are using and our project design, which is still subject to change, we are planning to use multiple techniques that have been covered over the course of the semester. We are planning to compute normalized </w:t>
-      </w:r>
-      <w:proofErr w:type="spellStart"/>
-      <w:r>
-        <w:t>tf-idf</w:t>
-      </w:r>
-      <w:proofErr w:type="spellEnd"/>
-      <w:r>
-        <w:t xml:space="preserve"> document vectors for all reviews in the training set and then implementing a k nearest neighbor classifier using these </w:t>
-      </w:r>
-      <w:proofErr w:type="spellStart"/>
-      <w:r>
-        <w:t>tf-idf</w:t>
-      </w:r>
-      <w:proofErr w:type="spellEnd"/>
-      <w:r>
-        <w:t xml:space="preserve"> values to classify a given review</w:t>
+        <w:t xml:space="preserve"> as far as the actual algorithm that we are using and our project design, which is still subject to change, we are planning to use multiple techniques that have been covered over the course of the semester. We are planning to compute normalized tf-idf document vectors for all reviews in the training set and then implementing a k nearest neighbor classifier using these tf-idf values to classify a given review</w:t>
       </w:r>
       <w:r>
         <w:t xml:space="preserve"> based upon the cosine similarity between the training set and the review to be classified</w:t>
@@ -85,35 +66,13 @@
         <w:t xml:space="preserve">. </w:t>
       </w:r>
       <w:r>
-        <w:t xml:space="preserve">The </w:t>
-      </w:r>
-      <w:proofErr w:type="spellStart"/>
-      <w:r>
-        <w:t>tf-idf</w:t>
-      </w:r>
-      <w:proofErr w:type="spellEnd"/>
-      <w:r>
-        <w:t xml:space="preserve"> document vectors will be calculated using the same approach as the first programming assignment. The NLTK library will be used to process review text, including lowercasing words, stop</w:t>
-      </w:r>
-      <w:r>
-        <w:t xml:space="preserve"> </w:t>
-      </w:r>
-      <w:r>
-        <w:t>word removal, and stemming. After this initial processing</w:t>
+        <w:t>The tf-idf document vectors will be calculated using the same approach as the first programming assignment. The NLTK library will be used to process review text, including lowercasing words, stopword removal, and stemming. After this initial processing</w:t>
       </w:r>
       <w:r>
         <w:t>,</w:t>
       </w:r>
       <w:r>
-        <w:t xml:space="preserve"> </w:t>
-      </w:r>
-      <w:proofErr w:type="spellStart"/>
-      <w:r>
-        <w:t>tf-idf</w:t>
-      </w:r>
-      <w:proofErr w:type="spellEnd"/>
-      <w:r>
-        <w:t xml:space="preserve"> document vectors are </w:t>
+        <w:t xml:space="preserve"> tf-idf document vectors are </w:t>
       </w:r>
       <w:r>
         <w:t>constructed</w:t>
@@ -167,15 +126,7 @@
         <w:t xml:space="preserve"> but this will likely change as we continue to develop the project and see what is working and what is not. Our first task in getting started on this project was to partition data into both test and tra</w:t>
       </w:r>
       <w:r>
-        <w:t xml:space="preserve">ining sets, we have currently do not have a set method for partitioning the data, but a primary point of concern in partitioning is the computational intensity of computing the </w:t>
-      </w:r>
-      <w:proofErr w:type="spellStart"/>
-      <w:r>
-        <w:t>kNN</w:t>
-      </w:r>
-      <w:proofErr w:type="spellEnd"/>
-      <w:r>
-        <w:t xml:space="preserve"> of a review, so the tr</w:t>
+        <w:t>ining sets, we have currently do not have a set method for partitioning the data, but a primary point of concern in partitioning is the computational intensity of computing the kNN of a review, so the tr</w:t>
       </w:r>
       <w:r>
         <w:t>aining set has to be kept small. Also, based upon future results produced by the finished classifier program, the percentage of positive and negative reviews is extremely subject to change. We ex</w:t>
@@ -195,20 +146,7 @@
         <w:t>,</w:t>
       </w:r>
       <w:r>
-        <w:t xml:space="preserve"> the </w:t>
-      </w:r>
-      <w:proofErr w:type="spellStart"/>
-      <w:proofErr w:type="gramStart"/>
-      <w:r>
-        <w:t>json.loads</w:t>
-      </w:r>
-      <w:proofErr w:type="spellEnd"/>
-      <w:r>
-        <w:t>(</w:t>
-      </w:r>
-      <w:proofErr w:type="gramEnd"/>
-      <w:r>
-        <w:t xml:space="preserve">) function was used to turn the JSON text into a data dictionary. From this dictionary the relevant data was accessed and extracted. During this data access we are partitioning data into </w:t>
+        <w:t xml:space="preserve"> the json.loads() function was used to turn the JSON text into a data dictionary. From this dictionary the relevant data was accessed and extracted. During this data access we are partitioning data into </w:t>
       </w:r>
       <w:r>
         <w:t xml:space="preserve">training and test sets randomly using a Boolean flag and writing the test/training sets to two </w:t>
@@ -240,13 +178,8 @@
       <w:r>
         <w:t xml:space="preserve">normalized </w:t>
       </w:r>
-      <w:proofErr w:type="spellStart"/>
-      <w:r>
-        <w:t>tf-idf</w:t>
-      </w:r>
-      <w:proofErr w:type="spellEnd"/>
-      <w:r>
-        <w:t xml:space="preserve"> vectors for </w:t>
+      <w:r>
+        <w:t xml:space="preserve">tf-idf vectors for </w:t>
       </w:r>
       <w:r>
         <w:t>every review it contains, this portion of the implementation is already completed. Next we will begin designing the K Nearest Neighbor classifier and begin testing.</w:t>
@@ -319,18 +252,10 @@
     </w:p>
     <w:p>
       <w:r>
-        <w:t xml:space="preserve">Our biggest challenge so far has been deciding upon the appropriate techniques to use for classifying reviews accurately. Given the goals of the project no one technique covered in class would suffice alone. The goal is to classify but how to get there? Main </w:t>
-      </w:r>
-      <w:proofErr w:type="gramStart"/>
-      <w:r>
-        <w:t>inp</w:t>
-      </w:r>
-      <w:r>
-        <w:t>ut</w:t>
-      </w:r>
-      <w:proofErr w:type="gramEnd"/>
-      <w:r>
-        <w:t xml:space="preserve"> data is text but using document similarity won’</w:t>
+        <w:t>Our biggest challenge so far has been deciding upon the appropriate techniques to use for classifying reviews accurately. Given the goals of the project no one technique covered in class would suffice alone. The goal is to classify but how to get there? Main inp</w:t>
+      </w:r>
+      <w:r>
+        <w:t>ut data is text but using document similarity won’</w:t>
       </w:r>
       <w:r>
         <w:t>t be enough, we settled on including a K Nearest Neighbor classifier using</w:t>
@@ -402,16 +327,13 @@
         <w:t xml:space="preserve"> to increase its accuracy</w:t>
       </w:r>
       <w:r>
-        <w:t xml:space="preserve"> and i</w:t>
+        <w:t xml:space="preserve"> and Its realistic applicability</w:t>
+      </w:r>
+      <w:r>
+        <w:t xml:space="preserve">. </w:t>
       </w:r>
       <w:bookmarkStart w:id="0" w:name="_GoBack"/>
       <w:bookmarkEnd w:id="0"/>
-      <w:r>
-        <w:t>ts realistic applicability</w:t>
-      </w:r>
-      <w:r>
-        <w:t xml:space="preserve">. </w:t>
-      </w:r>
     </w:p>
     <w:p/>
     <w:sectPr>
@@ -425,7 +347,7 @@
 </file>
 
 <file path=word/styles.xml><?xml version="1.0" encoding="utf-8"?>
-<w:styles xmlns:mc="http://schemas.openxmlformats.org/markup-compatibility/2006" xmlns:r="http://schemas.openxmlformats.org/officeDocument/2006/relationships" xmlns:w="http://schemas.openxmlformats.org/wordprocessingml/2006/main" xmlns:w14="http://schemas.microsoft.com/office/word/2010/wordml" xmlns:w15="http://schemas.microsoft.com/office/word/2012/wordml" mc:Ignorable="w14 w15">
+<w:styles xmlns:r="http://schemas.openxmlformats.org/officeDocument/2006/relationships" xmlns:w="http://schemas.openxmlformats.org/wordprocessingml/2006/main">
   <w:docDefaults>
     <w:rPrDefault>
       <w:rPr>
@@ -441,378 +363,144 @@
       </w:pPr>
     </w:pPrDefault>
   </w:docDefaults>
-  <w:latentStyles w:defLockedState="0" w:defUIPriority="99" w:defSemiHidden="0" w:defUnhideWhenUsed="0" w:defQFormat="0" w:count="371">
-    <w:lsdException w:name="Normal" w:uiPriority="0" w:qFormat="1"/>
-    <w:lsdException w:name="heading 1" w:uiPriority="9" w:qFormat="1"/>
-    <w:lsdException w:name="heading 2" w:semiHidden="1" w:uiPriority="9" w:unhideWhenUsed="1" w:qFormat="1"/>
-    <w:lsdException w:name="heading 3" w:semiHidden="1" w:uiPriority="9" w:unhideWhenUsed="1" w:qFormat="1"/>
-    <w:lsdException w:name="heading 4" w:semiHidden="1" w:uiPriority="9" w:unhideWhenUsed="1" w:qFormat="1"/>
-    <w:lsdException w:name="heading 5" w:semiHidden="1" w:uiPriority="9" w:unhideWhenUsed="1" w:qFormat="1"/>
-    <w:lsdException w:name="heading 6" w:semiHidden="1" w:uiPriority="9" w:unhideWhenUsed="1" w:qFormat="1"/>
-    <w:lsdException w:name="heading 7" w:semiHidden="1" w:uiPriority="9" w:unhideWhenUsed="1" w:qFormat="1"/>
-    <w:lsdException w:name="heading 8" w:semiHidden="1" w:uiPriority="9" w:unhideWhenUsed="1" w:qFormat="1"/>
-    <w:lsdException w:name="heading 9" w:semiHidden="1" w:uiPriority="9" w:unhideWhenUsed="1" w:qFormat="1"/>
-    <w:lsdException w:name="index 1" w:semiHidden="1" w:unhideWhenUsed="1"/>
-    <w:lsdException w:name="index 2" w:semiHidden="1" w:unhideWhenUsed="1"/>
-    <w:lsdException w:name="index 3" w:semiHidden="1" w:unhideWhenUsed="1"/>
-    <w:lsdException w:name="index 4" w:semiHidden="1" w:unhideWhenUsed="1"/>
-    <w:lsdException w:name="index 5" w:semiHidden="1" w:unhideWhenUsed="1"/>
-    <w:lsdException w:name="index 6" w:semiHidden="1" w:unhideWhenUsed="1"/>
-    <w:lsdException w:name="index 7" w:semiHidden="1" w:unhideWhenUsed="1"/>
-    <w:lsdException w:name="index 8" w:semiHidden="1" w:unhideWhenUsed="1"/>
-    <w:lsdException w:name="index 9" w:semiHidden="1" w:unhideWhenUsed="1"/>
-    <w:lsdException w:name="toc 1" w:semiHidden="1" w:uiPriority="39" w:unhideWhenUsed="1"/>
-    <w:lsdException w:name="toc 2" w:semiHidden="1" w:uiPriority="39" w:unhideWhenUsed="1"/>
-    <w:lsdException w:name="toc 3" w:semiHidden="1" w:uiPriority="39" w:unhideWhenUsed="1"/>
-    <w:lsdException w:name="toc 4" w:semiHidden="1" w:uiPriority="39" w:unhideWhenUsed="1"/>
-    <w:lsdException w:name="toc 5" w:semiHidden="1" w:uiPriority="39" w:unhideWhenUsed="1"/>
-    <w:lsdException w:name="toc 6" w:semiHidden="1" w:uiPriority="39" w:unhideWhenUsed="1"/>
-    <w:lsdException w:name="toc 7" w:semiHidden="1" w:uiPriority="39" w:unhideWhenUsed="1"/>
-    <w:lsdException w:name="toc 8" w:semiHidden="1" w:uiPriority="39" w:unhideWhenUsed="1"/>
-    <w:lsdException w:name="toc 9" w:semiHidden="1" w:uiPriority="39" w:unhideWhenUsed="1"/>
-    <w:lsdException w:name="Normal Indent" w:semiHidden="1" w:unhideWhenUsed="1"/>
-    <w:lsdException w:name="footnote text" w:semiHidden="1" w:unhideWhenUsed="1"/>
-    <w:lsdException w:name="annotation text" w:semiHidden="1" w:unhideWhenUsed="1"/>
-    <w:lsdException w:name="header" w:semiHidden="1" w:unhideWhenUsed="1"/>
-    <w:lsdException w:name="footer" w:semiHidden="1" w:unhideWhenUsed="1"/>
-    <w:lsdException w:name="index heading" w:semiHidden="1" w:unhideWhenUsed="1"/>
-    <w:lsdException w:name="caption" w:semiHidden="1" w:uiPriority="35" w:unhideWhenUsed="1" w:qFormat="1"/>
-    <w:lsdException w:name="table of figures" w:semiHidden="1" w:unhideWhenUsed="1"/>
-    <w:lsdException w:name="envelope address" w:semiHidden="1" w:unhideWhenUsed="1"/>
-    <w:lsdException w:name="envelope return" w:semiHidden="1" w:unhideWhenUsed="1"/>
-    <w:lsdException w:name="footnote reference" w:semiHidden="1" w:unhideWhenUsed="1"/>
-    <w:lsdException w:name="annotation reference" w:semiHidden="1" w:unhideWhenUsed="1"/>
-    <w:lsdException w:name="line number" w:semiHidden="1" w:unhideWhenUsed="1"/>
-    <w:lsdException w:name="page number" w:semiHidden="1" w:unhideWhenUsed="1"/>
-    <w:lsdException w:name="endnote reference" w:semiHidden="1" w:unhideWhenUsed="1"/>
-    <w:lsdException w:name="endnote text" w:semiHidden="1" w:unhideWhenUsed="1"/>
-    <w:lsdException w:name="table of authorities" w:semiHidden="1" w:unhideWhenUsed="1"/>
-    <w:lsdException w:name="macro" w:semiHidden="1" w:unhideWhenUsed="1"/>
-    <w:lsdException w:name="toa heading" w:semiHidden="1" w:unhideWhenUsed="1"/>
-    <w:lsdException w:name="List" w:semiHidden="1" w:unhideWhenUsed="1"/>
-    <w:lsdException w:name="List Bullet" w:semiHidden="1" w:unhideWhenUsed="1"/>
-    <w:lsdException w:name="List Number" w:semiHidden="1" w:unhideWhenUsed="1"/>
-    <w:lsdException w:name="List 2" w:semiHidden="1" w:unhideWhenUsed="1"/>
-    <w:lsdException w:name="List 3" w:semiHidden="1" w:unhideWhenUsed="1"/>
-    <w:lsdException w:name="List 4" w:semiHidden="1" w:unhideWhenUsed="1"/>
-    <w:lsdException w:name="List 5" w:semiHidden="1" w:unhideWhenUsed="1"/>
-    <w:lsdException w:name="List Bullet 2" w:semiHidden="1" w:unhideWhenUsed="1"/>
-    <w:lsdException w:name="List Bullet 3" w:semiHidden="1" w:unhideWhenUsed="1"/>
-    <w:lsdException w:name="List Bullet 4" w:semiHidden="1" w:unhideWhenUsed="1"/>
-    <w:lsdException w:name="List Bullet 5" w:semiHidden="1" w:unhideWhenUsed="1"/>
-    <w:lsdException w:name="List Number 2" w:semiHidden="1" w:unhideWhenUsed="1"/>
-    <w:lsdException w:name="List Number 3" w:semiHidden="1" w:unhideWhenUsed="1"/>
-    <w:lsdException w:name="List Number 4" w:semiHidden="1" w:unhideWhenUsed="1"/>
-    <w:lsdException w:name="List Number 5" w:semiHidden="1" w:unhideWhenUsed="1"/>
-    <w:lsdException w:name="Title" w:uiPriority="10" w:qFormat="1"/>
-    <w:lsdException w:name="Closing" w:semiHidden="1" w:unhideWhenUsed="1"/>
-    <w:lsdException w:name="Signature" w:semiHidden="1" w:unhideWhenUsed="1"/>
-    <w:lsdException w:name="Default Paragraph Font" w:semiHidden="1" w:uiPriority="1" w:unhideWhenUsed="1"/>
-    <w:lsdException w:name="Body Text" w:semiHidden="1" w:unhideWhenUsed="1"/>
-    <w:lsdException w:name="Body Text Indent" w:semiHidden="1" w:unhideWhenUsed="1"/>
-    <w:lsdException w:name="List Continue" w:semiHidden="1" w:unhideWhenUsed="1"/>
-    <w:lsdException w:name="List Continue 2" w:semiHidden="1" w:unhideWhenUsed="1"/>
-    <w:lsdException w:name="List Continue 3" w:semiHidden="1" w:unhideWhenUsed="1"/>
-    <w:lsdException w:name="List Continue 4" w:semiHidden="1" w:unhideWhenUsed="1"/>
-    <w:lsdException w:name="List Continue 5" w:semiHidden="1" w:unhideWhenUsed="1"/>
-    <w:lsdException w:name="Message Header" w:semiHidden="1" w:unhideWhenUsed="1"/>
-    <w:lsdException w:name="Subtitle" w:uiPriority="11" w:qFormat="1"/>
-    <w:lsdException w:name="Salutation" w:semiHidden="1" w:unhideWhenUsed="1"/>
-    <w:lsdException w:name="Date" w:semiHidden="1" w:unhideWhenUsed="1"/>
-    <w:lsdException w:name="Body Text First Indent" w:semiHidden="1" w:unhideWhenUsed="1"/>
-    <w:lsdException w:name="Body Text First Indent 2" w:semiHidden="1" w:unhideWhenUsed="1"/>
-    <w:lsdException w:name="Note Heading" w:semiHidden="1" w:unhideWhenUsed="1"/>
-    <w:lsdException w:name="Body Text 2" w:semiHidden="1" w:unhideWhenUsed="1"/>
-    <w:lsdException w:name="Body Text 3" w:semiHidden="1" w:unhideWhenUsed="1"/>
-    <w:lsdException w:name="Body Text Indent 2" w:semiHidden="1" w:unhideWhenUsed="1"/>
-    <w:lsdException w:name="Body Text Indent 3" w:semiHidden="1" w:unhideWhenUsed="1"/>
-    <w:lsdException w:name="Block Text" w:semiHidden="1" w:unhideWhenUsed="1"/>
-    <w:lsdException w:name="Hyperlink" w:semiHidden="1" w:unhideWhenUsed="1"/>
-    <w:lsdException w:name="FollowedHyperlink" w:semiHidden="1" w:unhideWhenUsed="1"/>
-    <w:lsdException w:name="Strong" w:uiPriority="22" w:qFormat="1"/>
-    <w:lsdException w:name="Emphasis" w:uiPriority="20" w:qFormat="1"/>
-    <w:lsdException w:name="Document Map" w:semiHidden="1" w:unhideWhenUsed="1"/>
-    <w:lsdException w:name="Plain Text" w:semiHidden="1" w:unhideWhenUsed="1"/>
-    <w:lsdException w:name="E-mail Signature" w:semiHidden="1" w:unhideWhenUsed="1"/>
-    <w:lsdException w:name="HTML Top of Form" w:semiHidden="1" w:unhideWhenUsed="1"/>
-    <w:lsdException w:name="HTML Bottom of Form" w:semiHidden="1" w:unhideWhenUsed="1"/>
-    <w:lsdException w:name="Normal (Web)" w:semiHidden="1" w:unhideWhenUsed="1"/>
-    <w:lsdException w:name="HTML Acronym" w:semiHidden="1" w:unhideWhenUsed="1"/>
-    <w:lsdException w:name="HTML Address" w:semiHidden="1" w:unhideWhenUsed="1"/>
-    <w:lsdException w:name="HTML Cite" w:semiHidden="1" w:unhideWhenUsed="1"/>
-    <w:lsdException w:name="HTML Code" w:semiHidden="1" w:unhideWhenUsed="1"/>
-    <w:lsdException w:name="HTML Definition" w:semiHidden="1" w:unhideWhenUsed="1"/>
-    <w:lsdException w:name="HTML Keyboard" w:semiHidden="1" w:unhideWhenUsed="1"/>
-    <w:lsdException w:name="HTML Preformatted" w:semiHidden="1" w:unhideWhenUsed="1"/>
-    <w:lsdException w:name="HTML Sample" w:semiHidden="1" w:unhideWhenUsed="1"/>
-    <w:lsdException w:name="HTML Typewriter" w:semiHidden="1" w:unhideWhenUsed="1"/>
-    <w:lsdException w:name="HTML Variable" w:semiHidden="1" w:unhideWhenUsed="1"/>
-    <w:lsdException w:name="Normal Table" w:semiHidden="1" w:unhideWhenUsed="1"/>
-    <w:lsdException w:name="annotation subject" w:semiHidden="1" w:unhideWhenUsed="1"/>
-    <w:lsdException w:name="No List" w:semiHidden="1" w:unhideWhenUsed="1"/>
-    <w:lsdException w:name="Outline List 1" w:semiHidden="1" w:unhideWhenUsed="1"/>
-    <w:lsdException w:name="Outline List 2" w:semiHidden="1" w:unhideWhenUsed="1"/>
-    <w:lsdException w:name="Outline List 3" w:semiHidden="1" w:unhideWhenUsed="1"/>
-    <w:lsdException w:name="Table Simple 1" w:semiHidden="1" w:unhideWhenUsed="1"/>
-    <w:lsdException w:name="Table Simple 2" w:semiHidden="1" w:unhideWhenUsed="1"/>
-    <w:lsdException w:name="Table Simple 3" w:semiHidden="1" w:unhideWhenUsed="1"/>
-    <w:lsdException w:name="Table Classic 1" w:semiHidden="1" w:unhideWhenUsed="1"/>
-    <w:lsdException w:name="Table Classic 2" w:semiHidden="1" w:unhideWhenUsed="1"/>
-    <w:lsdException w:name="Table Classic 3" w:semiHidden="1" w:unhideWhenUsed="1"/>
-    <w:lsdException w:name="Table Classic 4" w:semiHidden="1" w:unhideWhenUsed="1"/>
-    <w:lsdException w:name="Table Colorful 1" w:semiHidden="1" w:unhideWhenUsed="1"/>
-    <w:lsdException w:name="Table Colorful 2" w:semiHidden="1" w:unhideWhenUsed="1"/>
-    <w:lsdException w:name="Table Colorful 3" w:semiHidden="1" w:unhideWhenUsed="1"/>
-    <w:lsdException w:name="Table Columns 1" w:semiHidden="1" w:unhideWhenUsed="1"/>
-    <w:lsdException w:name="Table Columns 2" w:semiHidden="1" w:unhideWhenUsed="1"/>
-    <w:lsdException w:name="Table Columns 3" w:semiHidden="1" w:unhideWhenUsed="1"/>
-    <w:lsdException w:name="Table Columns 4" w:semiHidden="1" w:unhideWhenUsed="1"/>
-    <w:lsdException w:name="Table Columns 5" w:semiHidden="1" w:unhideWhenUsed="1"/>
-    <w:lsdException w:name="Table Grid 1" w:semiHidden="1" w:unhideWhenUsed="1"/>
-    <w:lsdException w:name="Table Grid 2" w:semiHidden="1" w:unhideWhenUsed="1"/>
-    <w:lsdException w:name="Table Grid 3" w:semiHidden="1" w:unhideWhenUsed="1"/>
-    <w:lsdException w:name="Table Grid 4" w:semiHidden="1" w:unhideWhenUsed="1"/>
-    <w:lsdException w:name="Table Grid 5" w:semiHidden="1" w:unhideWhenUsed="1"/>
-    <w:lsdException w:name="Table Grid 6" w:semiHidden="1" w:unhideWhenUsed="1"/>
-    <w:lsdException w:name="Table Grid 7" w:semiHidden="1" w:unhideWhenUsed="1"/>
-    <w:lsdException w:name="Table Grid 8" w:semiHidden="1" w:unhideWhenUsed="1"/>
-    <w:lsdException w:name="Table List 1" w:semiHidden="1" w:unhideWhenUsed="1"/>
-    <w:lsdException w:name="Table List 2" w:semiHidden="1" w:unhideWhenUsed="1"/>
-    <w:lsdException w:name="Table List 3" w:semiHidden="1" w:unhideWhenUsed="1"/>
-    <w:lsdException w:name="Table List 4" w:semiHidden="1" w:unhideWhenUsed="1"/>
-    <w:lsdException w:name="Table List 5" w:semiHidden="1" w:unhideWhenUsed="1"/>
-    <w:lsdException w:name="Table List 6" w:semiHidden="1" w:unhideWhenUsed="1"/>
-    <w:lsdException w:name="Table List 7" w:semiHidden="1" w:unhideWhenUsed="1"/>
-    <w:lsdException w:name="Table List 8" w:semiHidden="1" w:unhideWhenUsed="1"/>
-    <w:lsdException w:name="Table 3D effects 1" w:semiHidden="1" w:unhideWhenUsed="1"/>
-    <w:lsdException w:name="Table 3D effects 2" w:semiHidden="1" w:unhideWhenUsed="1"/>
-    <w:lsdException w:name="Table 3D effects 3" w:semiHidden="1" w:unhideWhenUsed="1"/>
-    <w:lsdException w:name="Table Contemporary" w:semiHidden="1" w:unhideWhenUsed="1"/>
-    <w:lsdException w:name="Table Elegant" w:semiHidden="1" w:unhideWhenUsed="1"/>
-    <w:lsdException w:name="Table Professional" w:semiHidden="1" w:unhideWhenUsed="1"/>
-    <w:lsdException w:name="Table Subtle 1" w:semiHidden="1" w:unhideWhenUsed="1"/>
-    <w:lsdException w:name="Table Subtle 2" w:semiHidden="1" w:unhideWhenUsed="1"/>
-    <w:lsdException w:name="Table Web 1" w:semiHidden="1" w:unhideWhenUsed="1"/>
-    <w:lsdException w:name="Table Web 2" w:semiHidden="1" w:unhideWhenUsed="1"/>
-    <w:lsdException w:name="Table Web 3" w:semiHidden="1" w:unhideWhenUsed="1"/>
-    <w:lsdException w:name="Balloon Text" w:semiHidden="1" w:unhideWhenUsed="1"/>
-    <w:lsdException w:name="Table Grid" w:uiPriority="39"/>
-    <w:lsdException w:name="Table Theme" w:semiHidden="1" w:unhideWhenUsed="1"/>
-    <w:lsdException w:name="Placeholder Text" w:semiHidden="1"/>
-    <w:lsdException w:name="No Spacing" w:uiPriority="1" w:qFormat="1"/>
-    <w:lsdException w:name="Light Shading" w:uiPriority="60"/>
-    <w:lsdException w:name="Light List" w:uiPriority="61"/>
-    <w:lsdException w:name="Light Grid" w:uiPriority="62"/>
-    <w:lsdException w:name="Medium Shading 1" w:uiPriority="63"/>
-    <w:lsdException w:name="Medium Shading 2" w:uiPriority="64"/>
-    <w:lsdException w:name="Medium List 1" w:uiPriority="65"/>
-    <w:lsdException w:name="Medium List 2" w:uiPriority="66"/>
-    <w:lsdException w:name="Medium Grid 1" w:uiPriority="67"/>
-    <w:lsdException w:name="Medium Grid 2" w:uiPriority="68"/>
-    <w:lsdException w:name="Medium Grid 3" w:uiPriority="69"/>
-    <w:lsdException w:name="Dark List" w:uiPriority="70"/>
-    <w:lsdException w:name="Colorful Shading" w:uiPriority="71"/>
-    <w:lsdException w:name="Colorful List" w:uiPriority="72"/>
-    <w:lsdException w:name="Colorful Grid" w:uiPriority="73"/>
-    <w:lsdException w:name="Light Shading Accent 1" w:uiPriority="60"/>
-    <w:lsdException w:name="Light List Accent 1" w:uiPriority="61"/>
-    <w:lsdException w:name="Light Grid Accent 1" w:uiPriority="62"/>
-    <w:lsdException w:name="Medium Shading 1 Accent 1" w:uiPriority="63"/>
-    <w:lsdException w:name="Medium Shading 2 Accent 1" w:uiPriority="64"/>
-    <w:lsdException w:name="Medium List 1 Accent 1" w:uiPriority="65"/>
-    <w:lsdException w:name="Revision" w:semiHidden="1"/>
-    <w:lsdException w:name="List Paragraph" w:uiPriority="34" w:qFormat="1"/>
-    <w:lsdException w:name="Quote" w:uiPriority="29" w:qFormat="1"/>
-    <w:lsdException w:name="Intense Quote" w:uiPriority="30" w:qFormat="1"/>
-    <w:lsdException w:name="Medium List 2 Accent 1" w:uiPriority="66"/>
-    <w:lsdException w:name="Medium Grid 1 Accent 1" w:uiPriority="67"/>
-    <w:lsdException w:name="Medium Grid 2 Accent 1" w:uiPriority="68"/>
-    <w:lsdException w:name="Medium Grid 3 Accent 1" w:uiPriority="69"/>
-    <w:lsdException w:name="Dark List Accent 1" w:uiPriority="70"/>
-    <w:lsdException w:name="Colorful Shading Accent 1" w:uiPriority="71"/>
-    <w:lsdException w:name="Colorful List Accent 1" w:uiPriority="72"/>
-    <w:lsdException w:name="Colorful Grid Accent 1" w:uiPriority="73"/>
-    <w:lsdException w:name="Light Shading Accent 2" w:uiPriority="60"/>
-    <w:lsdException w:name="Light List Accent 2" w:uiPriority="61"/>
-    <w:lsdException w:name="Light Grid Accent 2" w:uiPriority="62"/>
-    <w:lsdException w:name="Medium Shading 1 Accent 2" w:uiPriority="63"/>
-    <w:lsdException w:name="Medium Shading 2 Accent 2" w:uiPriority="64"/>
-    <w:lsdException w:name="Medium List 1 Accent 2" w:uiPriority="65"/>
-    <w:lsdException w:name="Medium List 2 Accent 2" w:uiPriority="66"/>
-    <w:lsdException w:name="Medium Grid 1 Accent 2" w:uiPriority="67"/>
-    <w:lsdException w:name="Medium Grid 2 Accent 2" w:uiPriority="68"/>
-    <w:lsdException w:name="Medium Grid 3 Accent 2" w:uiPriority="69"/>
-    <w:lsdException w:name="Dark List Accent 2" w:uiPriority="70"/>
-    <w:lsdException w:name="Colorful Shading Accent 2" w:uiPriority="71"/>
-    <w:lsdException w:name="Colorful List Accent 2" w:uiPriority="72"/>
-    <w:lsdException w:name="Colorful Grid Accent 2" w:uiPriority="73"/>
-    <w:lsdException w:name="Light Shading Accent 3" w:uiPriority="60"/>
-    <w:lsdException w:name="Light List Accent 3" w:uiPriority="61"/>
-    <w:lsdException w:name="Light Grid Accent 3" w:uiPriority="62"/>
-    <w:lsdException w:name="Medium Shading 1 Accent 3" w:uiPriority="63"/>
-    <w:lsdException w:name="Medium Shading 2 Accent 3" w:uiPriority="64"/>
-    <w:lsdException w:name="Medium List 1 Accent 3" w:uiPriority="65"/>
-    <w:lsdException w:name="Medium List 2 Accent 3" w:uiPriority="66"/>
-    <w:lsdException w:name="Medium Grid 1 Accent 3" w:uiPriority="67"/>
-    <w:lsdException w:name="Medium Grid 2 Accent 3" w:uiPriority="68"/>
-    <w:lsdException w:name="Medium Grid 3 Accent 3" w:uiPriority="69"/>
-    <w:lsdException w:name="Dark List Accent 3" w:uiPriority="70"/>
-    <w:lsdException w:name="Colorful Shading Accent 3" w:uiPriority="71"/>
-    <w:lsdException w:name="Colorful List Accent 3" w:uiPriority="72"/>
-    <w:lsdException w:name="Colorful Grid Accent 3" w:uiPriority="73"/>
-    <w:lsdException w:name="Light Shading Accent 4" w:uiPriority="60"/>
-    <w:lsdException w:name="Light List Accent 4" w:uiPriority="61"/>
-    <w:lsdException w:name="Light Grid Accent 4" w:uiPriority="62"/>
-    <w:lsdException w:name="Medium Shading 1 Accent 4" w:uiPriority="63"/>
-    <w:lsdException w:name="Medium Shading 2 Accent 4" w:uiPriority="64"/>
-    <w:lsdException w:name="Medium List 1 Accent 4" w:uiPriority="65"/>
-    <w:lsdException w:name="Medium List 2 Accent 4" w:uiPriority="66"/>
-    <w:lsdException w:name="Medium Grid 1 Accent 4" w:uiPriority="67"/>
-    <w:lsdException w:name="Medium Grid 2 Accent 4" w:uiPriority="68"/>
-    <w:lsdException w:name="Medium Grid 3 Accent 4" w:uiPriority="69"/>
-    <w:lsdException w:name="Dark List Accent 4" w:uiPriority="70"/>
-    <w:lsdException w:name="Colorful Shading Accent 4" w:uiPriority="71"/>
-    <w:lsdException w:name="Colorful List Accent 4" w:uiPriority="72"/>
-    <w:lsdException w:name="Colorful Grid Accent 4" w:uiPriority="73"/>
-    <w:lsdException w:name="Light Shading Accent 5" w:uiPriority="60"/>
-    <w:lsdException w:name="Light List Accent 5" w:uiPriority="61"/>
-    <w:lsdException w:name="Light Grid Accent 5" w:uiPriority="62"/>
-    <w:lsdException w:name="Medium Shading 1 Accent 5" w:uiPriority="63"/>
-    <w:lsdException w:name="Medium Shading 2 Accent 5" w:uiPriority="64"/>
-    <w:lsdException w:name="Medium List 1 Accent 5" w:uiPriority="65"/>
-    <w:lsdException w:name="Medium List 2 Accent 5" w:uiPriority="66"/>
-    <w:lsdException w:name="Medium Grid 1 Accent 5" w:uiPriority="67"/>
-    <w:lsdException w:name="Medium Grid 2 Accent 5" w:uiPriority="68"/>
-    <w:lsdException w:name="Medium Grid 3 Accent 5" w:uiPriority="69"/>
-    <w:lsdException w:name="Dark List Accent 5" w:uiPriority="70"/>
-    <w:lsdException w:name="Colorful Shading Accent 5" w:uiPriority="71"/>
-    <w:lsdException w:name="Colorful List Accent 5" w:uiPriority="72"/>
-    <w:lsdException w:name="Colorful Grid Accent 5" w:uiPriority="73"/>
-    <w:lsdException w:name="Light Shading Accent 6" w:uiPriority="60"/>
-    <w:lsdException w:name="Light List Accent 6" w:uiPriority="61"/>
-    <w:lsdException w:name="Light Grid Accent 6" w:uiPriority="62"/>
-    <w:lsdException w:name="Medium Shading 1 Accent 6" w:uiPriority="63"/>
-    <w:lsdException w:name="Medium Shading 2 Accent 6" w:uiPriority="64"/>
-    <w:lsdException w:name="Medium List 1 Accent 6" w:uiPriority="65"/>
-    <w:lsdException w:name="Medium List 2 Accent 6" w:uiPriority="66"/>
-    <w:lsdException w:name="Medium Grid 1 Accent 6" w:uiPriority="67"/>
-    <w:lsdException w:name="Medium Grid 2 Accent 6" w:uiPriority="68"/>
-    <w:lsdException w:name="Medium Grid 3 Accent 6" w:uiPriority="69"/>
-    <w:lsdException w:name="Dark List Accent 6" w:uiPriority="70"/>
-    <w:lsdException w:name="Colorful Shading Accent 6" w:uiPriority="71"/>
-    <w:lsdException w:name="Colorful List Accent 6" w:uiPriority="72"/>
-    <w:lsdException w:name="Colorful Grid Accent 6" w:uiPriority="73"/>
-    <w:lsdException w:name="Subtle Emphasis" w:uiPriority="19" w:qFormat="1"/>
-    <w:lsdException w:name="Intense Emphasis" w:uiPriority="21" w:qFormat="1"/>
-    <w:lsdException w:name="Subtle Reference" w:uiPriority="31" w:qFormat="1"/>
-    <w:lsdException w:name="Intense Reference" w:uiPriority="32" w:qFormat="1"/>
-    <w:lsdException w:name="Book Title" w:uiPriority="33" w:qFormat="1"/>
-    <w:lsdException w:name="Bibliography" w:semiHidden="1" w:uiPriority="37" w:unhideWhenUsed="1"/>
-    <w:lsdException w:name="TOC Heading" w:semiHidden="1" w:uiPriority="39" w:unhideWhenUsed="1" w:qFormat="1"/>
-    <w:lsdException w:name="Plain Table 1" w:uiPriority="41"/>
-    <w:lsdException w:name="Plain Table 2" w:uiPriority="42"/>
-    <w:lsdException w:name="Plain Table 3" w:uiPriority="43"/>
-    <w:lsdException w:name="Plain Table 4" w:uiPriority="44"/>
-    <w:lsdException w:name="Plain Table 5" w:uiPriority="45"/>
-    <w:lsdException w:name="Grid Table Light" w:uiPriority="40"/>
-    <w:lsdException w:name="Grid Table 1 Light" w:uiPriority="46"/>
-    <w:lsdException w:name="Grid Table 2" w:uiPriority="47"/>
-    <w:lsdException w:name="Grid Table 3" w:uiPriority="48"/>
-    <w:lsdException w:name="Grid Table 4" w:uiPriority="49"/>
-    <w:lsdException w:name="Grid Table 5 Dark" w:uiPriority="50"/>
-    <w:lsdException w:name="Grid Table 6 Colorful" w:uiPriority="51"/>
-    <w:lsdException w:name="Grid Table 7 Colorful" w:uiPriority="52"/>
-    <w:lsdException w:name="Grid Table 1 Light Accent 1" w:uiPriority="46"/>
-    <w:lsdException w:name="Grid Table 2 Accent 1" w:uiPriority="47"/>
-    <w:lsdException w:name="Grid Table 3 Accent 1" w:uiPriority="48"/>
-    <w:lsdException w:name="Grid Table 4 Accent 1" w:uiPriority="49"/>
-    <w:lsdException w:name="Grid Table 5 Dark Accent 1" w:uiPriority="50"/>
-    <w:lsdException w:name="Grid Table 6 Colorful Accent 1" w:uiPriority="51"/>
-    <w:lsdException w:name="Grid Table 7 Colorful Accent 1" w:uiPriority="52"/>
-    <w:lsdException w:name="Grid Table 1 Light Accent 2" w:uiPriority="46"/>
-    <w:lsdException w:name="Grid Table 2 Accent 2" w:uiPriority="47"/>
-    <w:lsdException w:name="Grid Table 3 Accent 2" w:uiPriority="48"/>
-    <w:lsdException w:name="Grid Table 4 Accent 2" w:uiPriority="49"/>
-    <w:lsdException w:name="Grid Table 5 Dark Accent 2" w:uiPriority="50"/>
-    <w:lsdException w:name="Grid Table 6 Colorful Accent 2" w:uiPriority="51"/>
-    <w:lsdException w:name="Grid Table 7 Colorful Accent 2" w:uiPriority="52"/>
-    <w:lsdException w:name="Grid Table 1 Light Accent 3" w:uiPriority="46"/>
-    <w:lsdException w:name="Grid Table 2 Accent 3" w:uiPriority="47"/>
-    <w:lsdException w:name="Grid Table 3 Accent 3" w:uiPriority="48"/>
-    <w:lsdException w:name="Grid Table 4 Accent 3" w:uiPriority="49"/>
-    <w:lsdException w:name="Grid Table 5 Dark Accent 3" w:uiPriority="50"/>
-    <w:lsdException w:name="Grid Table 6 Colorful Accent 3" w:uiPriority="51"/>
-    <w:lsdException w:name="Grid Table 7 Colorful Accent 3" w:uiPriority="52"/>
-    <w:lsdException w:name="Grid Table 1 Light Accent 4" w:uiPriority="46"/>
-    <w:lsdException w:name="Grid Table 2 Accent 4" w:uiPriority="47"/>
-    <w:lsdException w:name="Grid Table 3 Accent 4" w:uiPriority="48"/>
-    <w:lsdException w:name="Grid Table 4 Accent 4" w:uiPriority="49"/>
-    <w:lsdException w:name="Grid Table 5 Dark Accent 4" w:uiPriority="50"/>
-    <w:lsdException w:name="Grid Table 6 Colorful Accent 4" w:uiPriority="51"/>
-    <w:lsdException w:name="Grid Table 7 Colorful Accent 4" w:uiPriority="52"/>
-    <w:lsdException w:name="Grid Table 1 Light Accent 5" w:uiPriority="46"/>
-    <w:lsdException w:name="Grid Table 2 Accent 5" w:uiPriority="47"/>
-    <w:lsdException w:name="Grid Table 3 Accent 5" w:uiPriority="48"/>
-    <w:lsdException w:name="Grid Table 4 Accent 5" w:uiPriority="49"/>
-    <w:lsdException w:name="Grid Table 5 Dark Accent 5" w:uiPriority="50"/>
-    <w:lsdException w:name="Grid Table 6 Colorful Accent 5" w:uiPriority="51"/>
-    <w:lsdException w:name="Grid Table 7 Colorful Accent 5" w:uiPriority="52"/>
-    <w:lsdException w:name="Grid Table 1 Light Accent 6" w:uiPriority="46"/>
-    <w:lsdException w:name="Grid Table 2 Accent 6" w:uiPriority="47"/>
-    <w:lsdException w:name="Grid Table 3 Accent 6" w:uiPriority="48"/>
-    <w:lsdException w:name="Grid Table 4 Accent 6" w:uiPriority="49"/>
-    <w:lsdException w:name="Grid Table 5 Dark Accent 6" w:uiPriority="50"/>
-    <w:lsdException w:name="Grid Table 6 Colorful Accent 6" w:uiPriority="51"/>
-    <w:lsdException w:name="Grid Table 7 Colorful Accent 6" w:uiPriority="52"/>
-    <w:lsdException w:name="List Table 1 Light" w:uiPriority="46"/>
-    <w:lsdException w:name="List Table 2" w:uiPriority="47"/>
-    <w:lsdException w:name="List Table 3" w:uiPriority="48"/>
-    <w:lsdException w:name="List Table 4" w:uiPriority="49"/>
-    <w:lsdException w:name="List Table 5 Dark" w:uiPriority="50"/>
-    <w:lsdException w:name="List Table 6 Colorful" w:uiPriority="51"/>
-    <w:lsdException w:name="List Table 7 Colorful" w:uiPriority="52"/>
-    <w:lsdException w:name="List Table 1 Light Accent 1" w:uiPriority="46"/>
-    <w:lsdException w:name="List Table 2 Accent 1" w:uiPriority="47"/>
-    <w:lsdException w:name="List Table 3 Accent 1" w:uiPriority="48"/>
-    <w:lsdException w:name="List Table 4 Accent 1" w:uiPriority="49"/>
-    <w:lsdException w:name="List Table 5 Dark Accent 1" w:uiPriority="50"/>
-    <w:lsdException w:name="List Table 6 Colorful Accent 1" w:uiPriority="51"/>
-    <w:lsdException w:name="List Table 7 Colorful Accent 1" w:uiPriority="52"/>
-    <w:lsdException w:name="List Table 1 Light Accent 2" w:uiPriority="46"/>
-    <w:lsdException w:name="List Table 2 Accent 2" w:uiPriority="47"/>
-    <w:lsdException w:name="List Table 3 Accent 2" w:uiPriority="48"/>
-    <w:lsdException w:name="List Table 4 Accent 2" w:uiPriority="49"/>
-    <w:lsdException w:name="List Table 5 Dark Accent 2" w:uiPriority="50"/>
-    <w:lsdException w:name="List Table 6 Colorful Accent 2" w:uiPriority="51"/>
-    <w:lsdException w:name="List Table 7 Colorful Accent 2" w:uiPriority="52"/>
-    <w:lsdException w:name="List Table 1 Light Accent 3" w:uiPriority="46"/>
-    <w:lsdException w:name="List Table 2 Accent 3" w:uiPriority="47"/>
-    <w:lsdException w:name="List Table 3 Accent 3" w:uiPriority="48"/>
-    <w:lsdException w:name="List Table 4 Accent 3" w:uiPriority="49"/>
-    <w:lsdException w:name="List Table 5 Dark Accent 3" w:uiPriority="50"/>
-    <w:lsdException w:name="List Table 6 Colorful Accent 3" w:uiPriority="51"/>
-    <w:lsdException w:name="List Table 7 Colorful Accent 3" w:uiPriority="52"/>
-    <w:lsdException w:name="List Table 1 Light Accent 4" w:uiPriority="46"/>
-    <w:lsdException w:name="List Table 2 Accent 4" w:uiPriority="47"/>
-    <w:lsdException w:name="List Table 3 Accent 4" w:uiPriority="48"/>
-    <w:lsdException w:name="List Table 4 Accent 4" w:uiPriority="49"/>
-    <w:lsdException w:name="List Table 5 Dark Accent 4" w:uiPriority="50"/>
-    <w:lsdException w:name="List Table 6 Colorful Accent 4" w:uiPriority="51"/>
-    <w:lsdException w:name="List Table 7 Colorful Accent 4" w:uiPriority="52"/>
-    <w:lsdException w:name="List Table 1 Light Accent 5" w:uiPriority="46"/>
-    <w:lsdException w:name="List Table 2 Accent 5" w:uiPriority="47"/>
-    <w:lsdException w:name="List Table 3 Accent 5" w:uiPriority="48"/>
-    <w:lsdException w:name="List Table 4 Accent 5" w:uiPriority="49"/>
-    <w:lsdException w:name="List Table 5 Dark Accent 5" w:uiPriority="50"/>
-    <w:lsdException w:name="List Table 6 Colorful Accent 5" w:uiPriority="51"/>
-    <w:lsdException w:name="List Table 7 Colorful Accent 5" w:uiPriority="52"/>
-    <w:lsdException w:name="List Table 1 Light Accent 6" w:uiPriority="46"/>
-    <w:lsdException w:name="List Table 2 Accent 6" w:uiPriority="47"/>
-    <w:lsdException w:name="List Table 3 Accent 6" w:uiPriority="48"/>
-    <w:lsdException w:name="List Table 4 Accent 6" w:uiPriority="49"/>
-    <w:lsdException w:name="List Table 5 Dark Accent 6" w:uiPriority="50"/>
-    <w:lsdException w:name="List Table 6 Colorful Accent 6" w:uiPriority="51"/>
-    <w:lsdException w:name="List Table 7 Colorful Accent 6" w:uiPriority="52"/>
+  <w:latentStyles w:defLockedState="0" w:defUIPriority="99" w:defSemiHidden="1" w:defUnhideWhenUsed="1" w:defQFormat="0" w:count="267">
+    <w:lsdException w:name="Normal" w:semiHidden="0" w:uiPriority="0" w:unhideWhenUsed="0" w:qFormat="1"/>
+    <w:lsdException w:name="heading 1" w:semiHidden="0" w:uiPriority="9" w:unhideWhenUsed="0" w:qFormat="1"/>
+    <w:lsdException w:name="heading 2" w:uiPriority="9" w:qFormat="1"/>
+    <w:lsdException w:name="heading 3" w:uiPriority="9" w:qFormat="1"/>
+    <w:lsdException w:name="heading 4" w:uiPriority="9" w:qFormat="1"/>
+    <w:lsdException w:name="heading 5" w:uiPriority="9" w:qFormat="1"/>
+    <w:lsdException w:name="heading 6" w:uiPriority="9" w:qFormat="1"/>
+    <w:lsdException w:name="heading 7" w:uiPriority="9" w:qFormat="1"/>
+    <w:lsdException w:name="heading 8" w:uiPriority="9" w:qFormat="1"/>
+    <w:lsdException w:name="heading 9" w:uiPriority="9" w:qFormat="1"/>
+    <w:lsdException w:name="toc 1" w:uiPriority="39"/>
+    <w:lsdException w:name="toc 2" w:uiPriority="39"/>
+    <w:lsdException w:name="toc 3" w:uiPriority="39"/>
+    <w:lsdException w:name="toc 4" w:uiPriority="39"/>
+    <w:lsdException w:name="toc 5" w:uiPriority="39"/>
+    <w:lsdException w:name="toc 6" w:uiPriority="39"/>
+    <w:lsdException w:name="toc 7" w:uiPriority="39"/>
+    <w:lsdException w:name="toc 8" w:uiPriority="39"/>
+    <w:lsdException w:name="toc 9" w:uiPriority="39"/>
+    <w:lsdException w:name="caption" w:uiPriority="35" w:qFormat="1"/>
+    <w:lsdException w:name="Title" w:semiHidden="0" w:uiPriority="10" w:unhideWhenUsed="0" w:qFormat="1"/>
+    <w:lsdException w:name="Default Paragraph Font" w:uiPriority="1"/>
+    <w:lsdException w:name="Subtitle" w:semiHidden="0" w:uiPriority="11" w:unhideWhenUsed="0" w:qFormat="1"/>
+    <w:lsdException w:name="Strong" w:semiHidden="0" w:uiPriority="22" w:unhideWhenUsed="0" w:qFormat="1"/>
+    <w:lsdException w:name="Emphasis" w:semiHidden="0" w:uiPriority="20" w:unhideWhenUsed="0" w:qFormat="1"/>
+    <w:lsdException w:name="Table Grid" w:semiHidden="0" w:uiPriority="39" w:unhideWhenUsed="0"/>
+    <w:lsdException w:name="Placeholder Text" w:unhideWhenUsed="0"/>
+    <w:lsdException w:name="No Spacing" w:semiHidden="0" w:uiPriority="1" w:unhideWhenUsed="0" w:qFormat="1"/>
+    <w:lsdException w:name="Light Shading" w:semiHidden="0" w:uiPriority="60" w:unhideWhenUsed="0"/>
+    <w:lsdException w:name="Light List" w:semiHidden="0" w:uiPriority="61" w:unhideWhenUsed="0"/>
+    <w:lsdException w:name="Light Grid" w:semiHidden="0" w:uiPriority="62" w:unhideWhenUsed="0"/>
+    <w:lsdException w:name="Medium Shading 1" w:semiHidden="0" w:uiPriority="63" w:unhideWhenUsed="0"/>
+    <w:lsdException w:name="Medium Shading 2" w:semiHidden="0" w:uiPriority="64" w:unhideWhenUsed="0"/>
+    <w:lsdException w:name="Medium List 1" w:semiHidden="0" w:uiPriority="65" w:unhideWhenUsed="0"/>
+    <w:lsdException w:name="Medium List 2" w:semiHidden="0" w:uiPriority="66" w:unhideWhenUsed="0"/>
+    <w:lsdException w:name="Medium Grid 1" w:semiHidden="0" w:uiPriority="67" w:unhideWhenUsed="0"/>
+    <w:lsdException w:name="Medium Grid 2" w:semiHidden="0" w:uiPriority="68" w:unhideWhenUsed="0"/>
+    <w:lsdException w:name="Medium Grid 3" w:semiHidden="0" w:uiPriority="69" w:unhideWhenUsed="0"/>
+    <w:lsdException w:name="Dark List" w:semiHidden="0" w:uiPriority="70" w:unhideWhenUsed="0"/>
+    <w:lsdException w:name="Colorful Shading" w:semiHidden="0" w:uiPriority="71" w:unhideWhenUsed="0"/>
+    <w:lsdException w:name="Colorful List" w:semiHidden="0" w:uiPriority="72" w:unhideWhenUsed="0"/>
+    <w:lsdException w:name="Colorful Grid" w:semiHidden="0" w:uiPriority="73" w:unhideWhenUsed="0"/>
+    <w:lsdException w:name="Light Shading Accent 1" w:semiHidden="0" w:uiPriority="60" w:unhideWhenUsed="0"/>
+    <w:lsdException w:name="Light List Accent 1" w:semiHidden="0" w:uiPriority="61" w:unhideWhenUsed="0"/>
+    <w:lsdException w:name="Light Grid Accent 1" w:semiHidden="0" w:uiPriority="62" w:unhideWhenUsed="0"/>
+    <w:lsdException w:name="Medium Shading 1 Accent 1" w:semiHidden="0" w:uiPriority="63" w:unhideWhenUsed="0"/>
+    <w:lsdException w:name="Medium Shading 2 Accent 1" w:semiHidden="0" w:uiPriority="64" w:unhideWhenUsed="0"/>
+    <w:lsdException w:name="Medium List 1 Accent 1" w:semiHidden="0" w:uiPriority="65" w:unhideWhenUsed="0"/>
+    <w:lsdException w:name="Revision" w:unhideWhenUsed="0"/>
+    <w:lsdException w:name="List Paragraph" w:semiHidden="0" w:uiPriority="34" w:unhideWhenUsed="0" w:qFormat="1"/>
+    <w:lsdException w:name="Quote" w:semiHidden="0" w:uiPriority="29" w:unhideWhenUsed="0" w:qFormat="1"/>
+    <w:lsdException w:name="Intense Quote" w:semiHidden="0" w:uiPriority="30" w:unhideWhenUsed="0" w:qFormat="1"/>
+    <w:lsdException w:name="Medium List 2 Accent 1" w:semiHidden="0" w:uiPriority="66" w:unhideWhenUsed="0"/>
+    <w:lsdException w:name="Medium Grid 1 Accent 1" w:semiHidden="0" w:uiPriority="67" w:unhideWhenUsed="0"/>
+    <w:lsdException w:name="Medium Grid 2 Accent 1" w:semiHidden="0" w:uiPriority="68" w:unhideWhenUsed="0"/>
+    <w:lsdException w:name="Medium Grid 3 Accent 1" w:semiHidden="0" w:uiPriority="69" w:unhideWhenUsed="0"/>
+    <w:lsdException w:name="Dark List Accent 1" w:semiHidden="0" w:uiPriority="70" w:unhideWhenUsed="0"/>
+    <w:lsdException w:name="Colorful Shading Accent 1" w:semiHidden="0" w:uiPriority="71" w:unhideWhenUsed="0"/>
+    <w:lsdException w:name="Colorful List Accent 1" w:semiHidden="0" w:uiPriority="72" w:unhideWhenUsed="0"/>
+    <w:lsdException w:name="Colorful Grid Accent 1" w:semiHidden="0" w:uiPriority="73" w:unhideWhenUsed="0"/>
+    <w:lsdException w:name="Light Shading Accent 2" w:semiHidden="0" w:uiPriority="60" w:unhideWhenUsed="0"/>
+    <w:lsdException w:name="Light List Accent 2" w:semiHidden="0" w:uiPriority="61" w:unhideWhenUsed="0"/>
+    <w:lsdException w:name="Light Grid Accent 2" w:semiHidden="0" w:uiPriority="62" w:unhideWhenUsed="0"/>
+    <w:lsdException w:name="Medium Shading 1 Accent 2" w:semiHidden="0" w:uiPriority="63" w:unhideWhenUsed="0"/>
+    <w:lsdException w:name="Medium Shading 2 Accent 2" w:semiHidden="0" w:uiPriority="64" w:unhideWhenUsed="0"/>
+    <w:lsdException w:name="Medium List 1 Accent 2" w:semiHidden="0" w:uiPriority="65" w:unhideWhenUsed="0"/>
+    <w:lsdException w:name="Medium List 2 Accent 2" w:semiHidden="0" w:uiPriority="66" w:unhideWhenUsed="0"/>
+    <w:lsdException w:name="Medium Grid 1 Accent 2" w:semiHidden="0" w:uiPriority="67" w:unhideWhenUsed="0"/>
+    <w:lsdException w:name="Medium Grid 2 Accent 2" w:semiHidden="0" w:uiPriority="68" w:unhideWhenUsed="0"/>
+    <w:lsdException w:name="Medium Grid 3 Accent 2" w:semiHidden="0" w:uiPriority="69" w:unhideWhenUsed="0"/>
+    <w:lsdException w:name="Dark List Accent 2" w:semiHidden="0" w:uiPriority="70" w:unhideWhenUsed="0"/>
+    <w:lsdException w:name="Colorful Shading Accent 2" w:semiHidden="0" w:uiPriority="71" w:unhideWhenUsed="0"/>
+    <w:lsdException w:name="Colorful List Accent 2" w:semiHidden="0" w:uiPriority="72" w:unhideWhenUsed="0"/>
+    <w:lsdException w:name="Colorful Grid Accent 2" w:semiHidden="0" w:uiPriority="73" w:unhideWhenUsed="0"/>
+    <w:lsdException w:name="Light Shading Accent 3" w:semiHidden="0" w:uiPriority="60" w:unhideWhenUsed="0"/>
+    <w:lsdException w:name="Light List Accent 3" w:semiHidden="0" w:uiPriority="61" w:unhideWhenUsed="0"/>
+    <w:lsdException w:name="Light Grid Accent 3" w:semiHidden="0" w:uiPriority="62" w:unhideWhenUsed="0"/>
+    <w:lsdException w:name="Medium Shading 1 Accent 3" w:semiHidden="0" w:uiPriority="63" w:unhideWhenUsed="0"/>
+    <w:lsdException w:name="Medium Shading 2 Accent 3" w:semiHidden="0" w:uiPriority="64" w:unhideWhenUsed="0"/>
+    <w:lsdException w:name="Medium List 1 Accent 3" w:semiHidden="0" w:uiPriority="65" w:unhideWhenUsed="0"/>
+    <w:lsdException w:name="Medium List 2 Accent 3" w:semiHidden="0" w:uiPriority="66" w:unhideWhenUsed="0"/>
+    <w:lsdException w:name="Medium Grid 1 Accent 3" w:semiHidden="0" w:uiPriority="67" w:unhideWhenUsed="0"/>
+    <w:lsdException w:name="Medium Grid 2 Accent 3" w:semiHidden="0" w:uiPriority="68" w:unhideWhenUsed="0"/>
+    <w:lsdException w:name="Medium Grid 3 Accent 3" w:semiHidden="0" w:uiPriority="69" w:unhideWhenUsed="0"/>
+    <w:lsdException w:name="Dark List Accent 3" w:semiHidden="0" w:uiPriority="70" w:unhideWhenUsed="0"/>
+    <w:lsdException w:name="Colorful Shading Accent 3" w:semiHidden="0" w:uiPriority="71" w:unhideWhenUsed="0"/>
+    <w:lsdException w:name="Colorful List Accent 3" w:semiHidden="0" w:uiPriority="72" w:unhideWhenUsed="0"/>
+    <w:lsdException w:name="Colorful Grid Accent 3" w:semiHidden="0" w:uiPriority="73" w:unhideWhenUsed="0"/>
+    <w:lsdException w:name="Light Shading Accent 4" w:semiHidden="0" w:uiPriority="60" w:unhideWhenUsed="0"/>
+    <w:lsdException w:name="Light List Accent 4" w:semiHidden="0" w:uiPriority="61" w:unhideWhenUsed="0"/>
+    <w:lsdException w:name="Light Grid Accent 4" w:semiHidden="0" w:uiPriority="62" w:unhideWhenUsed="0"/>
+    <w:lsdException w:name="Medium Shading 1 Accent 4" w:semiHidden="0" w:uiPriority="63" w:unhideWhenUsed="0"/>
+    <w:lsdException w:name="Medium Shading 2 Accent 4" w:semiHidden="0" w:uiPriority="64" w:unhideWhenUsed="0"/>
+    <w:lsdException w:name="Medium List 1 Accent 4" w:semiHidden="0" w:uiPriority="65" w:unhideWhenUsed="0"/>
+    <w:lsdException w:name="Medium List 2 Accent 4" w:semiHidden="0" w:uiPriority="66" w:unhideWhenUsed="0"/>
+    <w:lsdException w:name="Medium Grid 1 Accent 4" w:semiHidden="0" w:uiPriority="67" w:unhideWhenUsed="0"/>
+    <w:lsdException w:name="Medium Grid 2 Accent 4" w:semiHidden="0" w:uiPriority="68" w:unhideWhenUsed="0"/>
+    <w:lsdException w:name="Medium Grid 3 Accent 4" w:semiHidden="0" w:uiPriority="69" w:unhideWhenUsed="0"/>
+    <w:lsdException w:name="Dark List Accent 4" w:semiHidden="0" w:uiPriority="70" w:unhideWhenUsed="0"/>
+    <w:lsdException w:name="Colorful Shading Accent 4" w:semiHidden="0" w:uiPriority="71" w:unhideWhenUsed="0"/>
+    <w:lsdException w:name="Colorful List Accent 4" w:semiHidden="0" w:uiPriority="72" w:unhideWhenUsed="0"/>
+    <w:lsdException w:name="Colorful Grid Accent 4" w:semiHidden="0" w:uiPriority="73" w:unhideWhenUsed="0"/>
+    <w:lsdException w:name="Light Shading Accent 5" w:semiHidden="0" w:uiPriority="60" w:unhideWhenUsed="0"/>
+    <w:lsdException w:name="Light List Accent 5" w:semiHidden="0" w:uiPriority="61" w:unhideWhenUsed="0"/>
+    <w:lsdException w:name="Light Grid Accent 5" w:semiHidden="0" w:uiPriority="62" w:unhideWhenUsed="0"/>
+    <w:lsdException w:name="Medium Shading 1 Accent 5" w:semiHidden="0" w:uiPriority="63" w:unhideWhenUsed="0"/>
+    <w:lsdException w:name="Medium Shading 2 Accent 5" w:semiHidden="0" w:uiPriority="64" w:unhideWhenUsed="0"/>
+    <w:lsdException w:name="Medium List 1 Accent 5" w:semiHidden="0" w:uiPriority="65" w:unhideWhenUsed="0"/>
+    <w:lsdException w:name="Medium List 2 Accent 5" w:semiHidden="0" w:uiPriority="66" w:unhideWhenUsed="0"/>
+    <w:lsdException w:name="Medium Grid 1 Accent 5" w:semiHidden="0" w:uiPriority="67" w:unhideWhenUsed="0"/>
+    <w:lsdException w:name="Medium Grid 2 Accent 5" w:semiHidden="0" w:uiPriority="68" w:unhideWhenUsed="0"/>
+    <w:lsdException w:name="Medium Grid 3 Accent 5" w:semiHidden="0" w:uiPriority="69" w:unhideWhenUsed="0"/>
+    <w:lsdException w:name="Dark List Accent 5" w:semiHidden="0" w:uiPriority="70" w:unhideWhenUsed="0"/>
+    <w:lsdException w:name="Colorful Shading Accent 5" w:semiHidden="0" w:uiPriority="71" w:unhideWhenUsed="0"/>
+    <w:lsdException w:name="Colorful List Accent 5" w:semiHidden="0" w:uiPriority="72" w:unhideWhenUsed="0"/>
+    <w:lsdException w:name="Colorful Grid Accent 5" w:semiHidden="0" w:uiPriority="73" w:unhideWhenUsed="0"/>
+    <w:lsdException w:name="Light Shading Accent 6" w:semiHidden="0" w:uiPriority="60" w:unhideWhenUsed="0"/>
+    <w:lsdException w:name="Light List Accent 6" w:semiHidden="0" w:uiPriority="61" w:unhideWhenUsed="0"/>
+    <w:lsdException w:name="Light Grid Accent 6" w:semiHidden="0" w:uiPriority="62" w:unhideWhenUsed="0"/>
+    <w:lsdException w:name="Medium Shading 1 Accent 6" w:semiHidden="0" w:uiPriority="63" w:unhideWhenUsed="0"/>
+    <w:lsdException w:name="Medium Shading 2 Accent 6" w:semiHidden="0" w:uiPriority="64" w:unhideWhenUsed="0"/>
+    <w:lsdException w:name="Medium List 1 Accent 6" w:semiHidden="0" w:uiPriority="65" w:unhideWhenUsed="0"/>
+    <w:lsdException w:name="Medium List 2 Accent 6" w:semiHidden="0" w:uiPriority="66" w:unhideWhenUsed="0"/>
+    <w:lsdException w:name="Medium Grid 1 Accent 6" w:semiHidden="0" w:uiPriority="67" w:unhideWhenUsed="0"/>
+    <w:lsdException w:name="Medium Grid 2 Accent 6" w:semiHidden="0" w:uiPriority="68" w:unhideWhenUsed="0"/>
+    <w:lsdException w:name="Medium Grid 3 Accent 6" w:semiHidden="0" w:uiPriority="69" w:unhideWhenUsed="0"/>
+    <w:lsdException w:name="Dark List Accent 6" w:semiHidden="0" w:uiPriority="70" w:unhideWhenUsed="0"/>
+    <w:lsdException w:name="Colorful Shading Accent 6" w:semiHidden="0" w:uiPriority="71" w:unhideWhenUsed="0"/>
+    <w:lsdException w:name="Colorful List Accent 6" w:semiHidden="0" w:uiPriority="72" w:unhideWhenUsed="0"/>
+    <w:lsdException w:name="Colorful Grid Accent 6" w:semiHidden="0" w:uiPriority="73" w:unhideWhenUsed="0"/>
+    <w:lsdException w:name="Subtle Emphasis" w:semiHidden="0" w:uiPriority="19" w:unhideWhenUsed="0" w:qFormat="1"/>
+    <w:lsdException w:name="Intense Emphasis" w:semiHidden="0" w:uiPriority="21" w:unhideWhenUsed="0" w:qFormat="1"/>
+    <w:lsdException w:name="Subtle Reference" w:semiHidden="0" w:uiPriority="31" w:unhideWhenUsed="0" w:qFormat="1"/>
+    <w:lsdException w:name="Intense Reference" w:semiHidden="0" w:uiPriority="32" w:unhideWhenUsed="0" w:qFormat="1"/>
+    <w:lsdException w:name="Book Title" w:semiHidden="0" w:uiPriority="33" w:unhideWhenUsed="0" w:qFormat="1"/>
+    <w:lsdException w:name="Bibliography" w:uiPriority="37"/>
+    <w:lsdException w:name="TOC Heading" w:uiPriority="39" w:qFormat="1"/>
   </w:latentStyles>
   <w:style w:type="paragraph" w:default="1" w:styleId="Normal">
     <w:name w:val="Normal"/>
@@ -830,6 +518,7 @@
     <w:uiPriority w:val="99"/>
     <w:semiHidden/>
     <w:unhideWhenUsed/>
+    <w:qFormat/>
     <w:tblPr>
       <w:tblInd w:w="0" w:type="dxa"/>
       <w:tblCellMar>
@@ -1104,7 +793,7 @@
   <a:extraClrSchemeLst/>
   <a:extLst>
     <a:ext uri="{05A4C25C-085E-4340-85A3-A5531E510DB2}">
-      <thm15:themeFamily xmlns:thm15="http://schemas.microsoft.com/office/thememl/2012/main" name="Office Theme" id="{62F939B6-93AF-4DB8-9C6B-D6C7DFDC589F}" vid="{4A3C46E8-61CC-4603-A589-7422A47A8E4A}"/>
+      <thm15:themeFamily xmlns:thm15="http://schemas.microsoft.com/office/thememl/2012/main" xmlns="" name="Office Theme" id="{62F939B6-93AF-4DB8-9C6B-D6C7DFDC589F}" vid="{4A3C46E8-61CC-4603-A589-7422A47A8E4A}"/>
     </a:ext>
   </a:extLst>
 </a:theme>

</xml_diff>

<commit_message>
Revert "Revert "some term analysis""
This reverts commit 7aa20072095b8c62fe8f982039641360b182f4a4.
</commit_message>
<xml_diff>
--- a/Progress Report.docx
+++ b/Progress Report.docx
@@ -1,6 +1,6 @@
 
 <file path=word/document.xml><?xml version="1.0" encoding="utf-8"?>
-<w:document xmlns:ve="http://schemas.openxmlformats.org/markup-compatibility/2006" xmlns:o="urn:schemas-microsoft-com:office:office" xmlns:r="http://schemas.openxmlformats.org/officeDocument/2006/relationships" xmlns:m="http://schemas.openxmlformats.org/officeDocument/2006/math" xmlns:v="urn:schemas-microsoft-com:vml" xmlns:wp="http://schemas.openxmlformats.org/drawingml/2006/wordprocessingDrawing" xmlns:w10="urn:schemas-microsoft-com:office:word" xmlns:w="http://schemas.openxmlformats.org/wordprocessingml/2006/main" xmlns:wne="http://schemas.microsoft.com/office/word/2006/wordml">
+<w:document xmlns:wpc="http://schemas.microsoft.com/office/word/2010/wordprocessingCanvas" xmlns:mc="http://schemas.openxmlformats.org/markup-compatibility/2006" xmlns:o="urn:schemas-microsoft-com:office:office" xmlns:r="http://schemas.openxmlformats.org/officeDocument/2006/relationships" xmlns:m="http://schemas.openxmlformats.org/officeDocument/2006/math" xmlns:v="urn:schemas-microsoft-com:vml" xmlns:wp14="http://schemas.microsoft.com/office/word/2010/wordprocessingDrawing" xmlns:wp="http://schemas.openxmlformats.org/drawingml/2006/wordprocessingDrawing" xmlns:w10="urn:schemas-microsoft-com:office:word" xmlns:w="http://schemas.openxmlformats.org/wordprocessingml/2006/main" xmlns:w14="http://schemas.microsoft.com/office/word/2010/wordml" xmlns:w15="http://schemas.microsoft.com/office/word/2012/wordml" xmlns:wpg="http://schemas.microsoft.com/office/word/2010/wordprocessingGroup" xmlns:wpi="http://schemas.microsoft.com/office/word/2010/wordprocessingInk" xmlns:wne="http://schemas.microsoft.com/office/word/2006/wordml" xmlns:wps="http://schemas.microsoft.com/office/word/2010/wordprocessingShape" mc:Ignorable="w14 w15 wp14">
   <w:body>
     <w:p>
       <w:r>
@@ -31,6 +31,9 @@
       </w:r>
       <w:r>
         <w:t>. To do this our team has identified the relevant attributes in the Yelp Dataset necessary for the completion of the project, these being review text and the number of “useful” votes that this review has received.</w:t>
+      </w:r>
+      <w:r>
+        <w:t xml:space="preserve"> </w:t>
       </w:r>
       <w:r>
         <w:t>Our project will be implemented in Python.</w:t>
@@ -57,7 +60,23 @@
         <w:t>,</w:t>
       </w:r>
       <w:r>
-        <w:t xml:space="preserve"> as far as the actual algorithm that we are using and our project design, which is still subject to change, we are planning to use multiple techniques that have been covered over the course of the semester. We are planning to compute normalized tf-idf document vectors for all reviews in the training set and then implementing a k nearest neighbor classifier using these tf-idf values to classify a given review</w:t>
+        <w:t xml:space="preserve"> as far as the actual algorithm that we are using and our project design, which is still subject to change, we are planning to use multiple techniques that have been covered over the course of the semester. We are planning to compute normalized </w:t>
+      </w:r>
+      <w:proofErr w:type="spellStart"/>
+      <w:r>
+        <w:t>tf-idf</w:t>
+      </w:r>
+      <w:proofErr w:type="spellEnd"/>
+      <w:r>
+        <w:t xml:space="preserve"> document vectors for all reviews in the training set and then implementing a k nearest neighbor classifier using these </w:t>
+      </w:r>
+      <w:proofErr w:type="spellStart"/>
+      <w:r>
+        <w:t>tf-idf</w:t>
+      </w:r>
+      <w:proofErr w:type="spellEnd"/>
+      <w:r>
+        <w:t xml:space="preserve"> values to classify a given review</w:t>
       </w:r>
       <w:r>
         <w:t xml:space="preserve"> based upon the cosine similarity between the training set and the review to be classified</w:t>
@@ -66,13 +85,35 @@
         <w:t xml:space="preserve">. </w:t>
       </w:r>
       <w:r>
-        <w:t>The tf-idf document vectors will be calculated using the same approach as the first programming assignment. The NLTK library will be used to process review text, including lowercasing words, stopword removal, and stemming. After this initial processing</w:t>
+        <w:t xml:space="preserve">The </w:t>
+      </w:r>
+      <w:proofErr w:type="spellStart"/>
+      <w:r>
+        <w:t>tf-idf</w:t>
+      </w:r>
+      <w:proofErr w:type="spellEnd"/>
+      <w:r>
+        <w:t xml:space="preserve"> document vectors will be calculated using the same approach as the first programming assignment. The NLTK library will be used to process review text, including lowercasing words, stop</w:t>
+      </w:r>
+      <w:r>
+        <w:t xml:space="preserve"> </w:t>
+      </w:r>
+      <w:r>
+        <w:t>word removal, and stemming. After this initial processing</w:t>
       </w:r>
       <w:r>
         <w:t>,</w:t>
       </w:r>
       <w:r>
-        <w:t xml:space="preserve"> tf-idf document vectors are </w:t>
+        <w:t xml:space="preserve"> </w:t>
+      </w:r>
+      <w:proofErr w:type="spellStart"/>
+      <w:r>
+        <w:t>tf-idf</w:t>
+      </w:r>
+      <w:proofErr w:type="spellEnd"/>
+      <w:r>
+        <w:t xml:space="preserve"> document vectors are </w:t>
       </w:r>
       <w:r>
         <w:t>constructed</w:t>
@@ -126,7 +167,15 @@
         <w:t xml:space="preserve"> but this will likely change as we continue to develop the project and see what is working and what is not. Our first task in getting started on this project was to partition data into both test and tra</w:t>
       </w:r>
       <w:r>
-        <w:t>ining sets, we have currently do not have a set method for partitioning the data, but a primary point of concern in partitioning is the computational intensity of computing the kNN of a review, so the tr</w:t>
+        <w:t xml:space="preserve">ining sets, we have currently do not have a set method for partitioning the data, but a primary point of concern in partitioning is the computational intensity of computing the </w:t>
+      </w:r>
+      <w:proofErr w:type="spellStart"/>
+      <w:r>
+        <w:t>kNN</w:t>
+      </w:r>
+      <w:proofErr w:type="spellEnd"/>
+      <w:r>
+        <w:t xml:space="preserve"> of a review, so the tr</w:t>
       </w:r>
       <w:r>
         <w:t>aining set has to be kept small. Also, based upon future results produced by the finished classifier program, the percentage of positive and negative reviews is extremely subject to change. We ex</w:t>
@@ -146,7 +195,20 @@
         <w:t>,</w:t>
       </w:r>
       <w:r>
-        <w:t xml:space="preserve"> the json.loads() function was used to turn the JSON text into a data dictionary. From this dictionary the relevant data was accessed and extracted. During this data access we are partitioning data into </w:t>
+        <w:t xml:space="preserve"> the </w:t>
+      </w:r>
+      <w:proofErr w:type="spellStart"/>
+      <w:proofErr w:type="gramStart"/>
+      <w:r>
+        <w:t>json.loads</w:t>
+      </w:r>
+      <w:proofErr w:type="spellEnd"/>
+      <w:r>
+        <w:t>(</w:t>
+      </w:r>
+      <w:proofErr w:type="gramEnd"/>
+      <w:r>
+        <w:t xml:space="preserve">) function was used to turn the JSON text into a data dictionary. From this dictionary the relevant data was accessed and extracted. During this data access we are partitioning data into </w:t>
       </w:r>
       <w:r>
         <w:t xml:space="preserve">training and test sets randomly using a Boolean flag and writing the test/training sets to two </w:t>
@@ -178,8 +240,13 @@
       <w:r>
         <w:t xml:space="preserve">normalized </w:t>
       </w:r>
-      <w:r>
-        <w:t xml:space="preserve">tf-idf vectors for </w:t>
+      <w:proofErr w:type="spellStart"/>
+      <w:r>
+        <w:t>tf-idf</w:t>
+      </w:r>
+      <w:proofErr w:type="spellEnd"/>
+      <w:r>
+        <w:t xml:space="preserve"> vectors for </w:t>
       </w:r>
       <w:r>
         <w:t>every review it contains, this portion of the implementation is already completed. Next we will begin designing the K Nearest Neighbor classifier and begin testing.</w:t>
@@ -252,10 +319,18 @@
     </w:p>
     <w:p>
       <w:r>
-        <w:t>Our biggest challenge so far has been deciding upon the appropriate techniques to use for classifying reviews accurately. Given the goals of the project no one technique covered in class would suffice alone. The goal is to classify but how to get there? Main inp</w:t>
-      </w:r>
-      <w:r>
-        <w:t>ut data is text but using document similarity won’</w:t>
+        <w:t xml:space="preserve">Our biggest challenge so far has been deciding upon the appropriate techniques to use for classifying reviews accurately. Given the goals of the project no one technique covered in class would suffice alone. The goal is to classify but how to get there? Main </w:t>
+      </w:r>
+      <w:proofErr w:type="gramStart"/>
+      <w:r>
+        <w:t>inp</w:t>
+      </w:r>
+      <w:r>
+        <w:t>ut</w:t>
+      </w:r>
+      <w:proofErr w:type="gramEnd"/>
+      <w:r>
+        <w:t xml:space="preserve"> data is text but using document similarity won’</w:t>
       </w:r>
       <w:r>
         <w:t>t be enough, we settled on including a K Nearest Neighbor classifier using</w:t>
@@ -327,13 +402,16 @@
         <w:t xml:space="preserve"> to increase its accuracy</w:t>
       </w:r>
       <w:r>
-        <w:t xml:space="preserve"> and Its realistic applicability</w:t>
-      </w:r>
-      <w:r>
-        <w:t xml:space="preserve">. </w:t>
+        <w:t xml:space="preserve"> and i</w:t>
       </w:r>
       <w:bookmarkStart w:id="0" w:name="_GoBack"/>
       <w:bookmarkEnd w:id="0"/>
+      <w:r>
+        <w:t>ts realistic applicability</w:t>
+      </w:r>
+      <w:r>
+        <w:t xml:space="preserve">. </w:t>
+      </w:r>
     </w:p>
     <w:p/>
     <w:sectPr>
@@ -347,7 +425,7 @@
 </file>
 
 <file path=word/styles.xml><?xml version="1.0" encoding="utf-8"?>
-<w:styles xmlns:r="http://schemas.openxmlformats.org/officeDocument/2006/relationships" xmlns:w="http://schemas.openxmlformats.org/wordprocessingml/2006/main">
+<w:styles xmlns:mc="http://schemas.openxmlformats.org/markup-compatibility/2006" xmlns:r="http://schemas.openxmlformats.org/officeDocument/2006/relationships" xmlns:w="http://schemas.openxmlformats.org/wordprocessingml/2006/main" xmlns:w14="http://schemas.microsoft.com/office/word/2010/wordml" xmlns:w15="http://schemas.microsoft.com/office/word/2012/wordml" mc:Ignorable="w14 w15">
   <w:docDefaults>
     <w:rPrDefault>
       <w:rPr>
@@ -363,144 +441,378 @@
       </w:pPr>
     </w:pPrDefault>
   </w:docDefaults>
-  <w:latentStyles w:defLockedState="0" w:defUIPriority="99" w:defSemiHidden="1" w:defUnhideWhenUsed="1" w:defQFormat="0" w:count="267">
-    <w:lsdException w:name="Normal" w:semiHidden="0" w:uiPriority="0" w:unhideWhenUsed="0" w:qFormat="1"/>
-    <w:lsdException w:name="heading 1" w:semiHidden="0" w:uiPriority="9" w:unhideWhenUsed="0" w:qFormat="1"/>
-    <w:lsdException w:name="heading 2" w:uiPriority="9" w:qFormat="1"/>
-    <w:lsdException w:name="heading 3" w:uiPriority="9" w:qFormat="1"/>
-    <w:lsdException w:name="heading 4" w:uiPriority="9" w:qFormat="1"/>
-    <w:lsdException w:name="heading 5" w:uiPriority="9" w:qFormat="1"/>
-    <w:lsdException w:name="heading 6" w:uiPriority="9" w:qFormat="1"/>
-    <w:lsdException w:name="heading 7" w:uiPriority="9" w:qFormat="1"/>
-    <w:lsdException w:name="heading 8" w:uiPriority="9" w:qFormat="1"/>
-    <w:lsdException w:name="heading 9" w:uiPriority="9" w:qFormat="1"/>
-    <w:lsdException w:name="toc 1" w:uiPriority="39"/>
-    <w:lsdException w:name="toc 2" w:uiPriority="39"/>
-    <w:lsdException w:name="toc 3" w:uiPriority="39"/>
-    <w:lsdException w:name="toc 4" w:uiPriority="39"/>
-    <w:lsdException w:name="toc 5" w:uiPriority="39"/>
-    <w:lsdException w:name="toc 6" w:uiPriority="39"/>
-    <w:lsdException w:name="toc 7" w:uiPriority="39"/>
-    <w:lsdException w:name="toc 8" w:uiPriority="39"/>
-    <w:lsdException w:name="toc 9" w:uiPriority="39"/>
-    <w:lsdException w:name="caption" w:uiPriority="35" w:qFormat="1"/>
-    <w:lsdException w:name="Title" w:semiHidden="0" w:uiPriority="10" w:unhideWhenUsed="0" w:qFormat="1"/>
-    <w:lsdException w:name="Default Paragraph Font" w:uiPriority="1"/>
-    <w:lsdException w:name="Subtitle" w:semiHidden="0" w:uiPriority="11" w:unhideWhenUsed="0" w:qFormat="1"/>
-    <w:lsdException w:name="Strong" w:semiHidden="0" w:uiPriority="22" w:unhideWhenUsed="0" w:qFormat="1"/>
-    <w:lsdException w:name="Emphasis" w:semiHidden="0" w:uiPriority="20" w:unhideWhenUsed="0" w:qFormat="1"/>
-    <w:lsdException w:name="Table Grid" w:semiHidden="0" w:uiPriority="39" w:unhideWhenUsed="0"/>
-    <w:lsdException w:name="Placeholder Text" w:unhideWhenUsed="0"/>
-    <w:lsdException w:name="No Spacing" w:semiHidden="0" w:uiPriority="1" w:unhideWhenUsed="0" w:qFormat="1"/>
-    <w:lsdException w:name="Light Shading" w:semiHidden="0" w:uiPriority="60" w:unhideWhenUsed="0"/>
-    <w:lsdException w:name="Light List" w:semiHidden="0" w:uiPriority="61" w:unhideWhenUsed="0"/>
-    <w:lsdException w:name="Light Grid" w:semiHidden="0" w:uiPriority="62" w:unhideWhenUsed="0"/>
-    <w:lsdException w:name="Medium Shading 1" w:semiHidden="0" w:uiPriority="63" w:unhideWhenUsed="0"/>
-    <w:lsdException w:name="Medium Shading 2" w:semiHidden="0" w:uiPriority="64" w:unhideWhenUsed="0"/>
-    <w:lsdException w:name="Medium List 1" w:semiHidden="0" w:uiPriority="65" w:unhideWhenUsed="0"/>
-    <w:lsdException w:name="Medium List 2" w:semiHidden="0" w:uiPriority="66" w:unhideWhenUsed="0"/>
-    <w:lsdException w:name="Medium Grid 1" w:semiHidden="0" w:uiPriority="67" w:unhideWhenUsed="0"/>
-    <w:lsdException w:name="Medium Grid 2" w:semiHidden="0" w:uiPriority="68" w:unhideWhenUsed="0"/>
-    <w:lsdException w:name="Medium Grid 3" w:semiHidden="0" w:uiPriority="69" w:unhideWhenUsed="0"/>
-    <w:lsdException w:name="Dark List" w:semiHidden="0" w:uiPriority="70" w:unhideWhenUsed="0"/>
-    <w:lsdException w:name="Colorful Shading" w:semiHidden="0" w:uiPriority="71" w:unhideWhenUsed="0"/>
-    <w:lsdException w:name="Colorful List" w:semiHidden="0" w:uiPriority="72" w:unhideWhenUsed="0"/>
-    <w:lsdException w:name="Colorful Grid" w:semiHidden="0" w:uiPriority="73" w:unhideWhenUsed="0"/>
-    <w:lsdException w:name="Light Shading Accent 1" w:semiHidden="0" w:uiPriority="60" w:unhideWhenUsed="0"/>
-    <w:lsdException w:name="Light List Accent 1" w:semiHidden="0" w:uiPriority="61" w:unhideWhenUsed="0"/>
-    <w:lsdException w:name="Light Grid Accent 1" w:semiHidden="0" w:uiPriority="62" w:unhideWhenUsed="0"/>
-    <w:lsdException w:name="Medium Shading 1 Accent 1" w:semiHidden="0" w:uiPriority="63" w:unhideWhenUsed="0"/>
-    <w:lsdException w:name="Medium Shading 2 Accent 1" w:semiHidden="0" w:uiPriority="64" w:unhideWhenUsed="0"/>
-    <w:lsdException w:name="Medium List 1 Accent 1" w:semiHidden="0" w:uiPriority="65" w:unhideWhenUsed="0"/>
-    <w:lsdException w:name="Revision" w:unhideWhenUsed="0"/>
-    <w:lsdException w:name="List Paragraph" w:semiHidden="0" w:uiPriority="34" w:unhideWhenUsed="0" w:qFormat="1"/>
-    <w:lsdException w:name="Quote" w:semiHidden="0" w:uiPriority="29" w:unhideWhenUsed="0" w:qFormat="1"/>
-    <w:lsdException w:name="Intense Quote" w:semiHidden="0" w:uiPriority="30" w:unhideWhenUsed="0" w:qFormat="1"/>
-    <w:lsdException w:name="Medium List 2 Accent 1" w:semiHidden="0" w:uiPriority="66" w:unhideWhenUsed="0"/>
-    <w:lsdException w:name="Medium Grid 1 Accent 1" w:semiHidden="0" w:uiPriority="67" w:unhideWhenUsed="0"/>
-    <w:lsdException w:name="Medium Grid 2 Accent 1" w:semiHidden="0" w:uiPriority="68" w:unhideWhenUsed="0"/>
-    <w:lsdException w:name="Medium Grid 3 Accent 1" w:semiHidden="0" w:uiPriority="69" w:unhideWhenUsed="0"/>
-    <w:lsdException w:name="Dark List Accent 1" w:semiHidden="0" w:uiPriority="70" w:unhideWhenUsed="0"/>
-    <w:lsdException w:name="Colorful Shading Accent 1" w:semiHidden="0" w:uiPriority="71" w:unhideWhenUsed="0"/>
-    <w:lsdException w:name="Colorful List Accent 1" w:semiHidden="0" w:uiPriority="72" w:unhideWhenUsed="0"/>
-    <w:lsdException w:name="Colorful Grid Accent 1" w:semiHidden="0" w:uiPriority="73" w:unhideWhenUsed="0"/>
-    <w:lsdException w:name="Light Shading Accent 2" w:semiHidden="0" w:uiPriority="60" w:unhideWhenUsed="0"/>
-    <w:lsdException w:name="Light List Accent 2" w:semiHidden="0" w:uiPriority="61" w:unhideWhenUsed="0"/>
-    <w:lsdException w:name="Light Grid Accent 2" w:semiHidden="0" w:uiPriority="62" w:unhideWhenUsed="0"/>
-    <w:lsdException w:name="Medium Shading 1 Accent 2" w:semiHidden="0" w:uiPriority="63" w:unhideWhenUsed="0"/>
-    <w:lsdException w:name="Medium Shading 2 Accent 2" w:semiHidden="0" w:uiPriority="64" w:unhideWhenUsed="0"/>
-    <w:lsdException w:name="Medium List 1 Accent 2" w:semiHidden="0" w:uiPriority="65" w:unhideWhenUsed="0"/>
-    <w:lsdException w:name="Medium List 2 Accent 2" w:semiHidden="0" w:uiPriority="66" w:unhideWhenUsed="0"/>
-    <w:lsdException w:name="Medium Grid 1 Accent 2" w:semiHidden="0" w:uiPriority="67" w:unhideWhenUsed="0"/>
-    <w:lsdException w:name="Medium Grid 2 Accent 2" w:semiHidden="0" w:uiPriority="68" w:unhideWhenUsed="0"/>
-    <w:lsdException w:name="Medium Grid 3 Accent 2" w:semiHidden="0" w:uiPriority="69" w:unhideWhenUsed="0"/>
-    <w:lsdException w:name="Dark List Accent 2" w:semiHidden="0" w:uiPriority="70" w:unhideWhenUsed="0"/>
-    <w:lsdException w:name="Colorful Shading Accent 2" w:semiHidden="0" w:uiPriority="71" w:unhideWhenUsed="0"/>
-    <w:lsdException w:name="Colorful List Accent 2" w:semiHidden="0" w:uiPriority="72" w:unhideWhenUsed="0"/>
-    <w:lsdException w:name="Colorful Grid Accent 2" w:semiHidden="0" w:uiPriority="73" w:unhideWhenUsed="0"/>
-    <w:lsdException w:name="Light Shading Accent 3" w:semiHidden="0" w:uiPriority="60" w:unhideWhenUsed="0"/>
-    <w:lsdException w:name="Light List Accent 3" w:semiHidden="0" w:uiPriority="61" w:unhideWhenUsed="0"/>
-    <w:lsdException w:name="Light Grid Accent 3" w:semiHidden="0" w:uiPriority="62" w:unhideWhenUsed="0"/>
-    <w:lsdException w:name="Medium Shading 1 Accent 3" w:semiHidden="0" w:uiPriority="63" w:unhideWhenUsed="0"/>
-    <w:lsdException w:name="Medium Shading 2 Accent 3" w:semiHidden="0" w:uiPriority="64" w:unhideWhenUsed="0"/>
-    <w:lsdException w:name="Medium List 1 Accent 3" w:semiHidden="0" w:uiPriority="65" w:unhideWhenUsed="0"/>
-    <w:lsdException w:name="Medium List 2 Accent 3" w:semiHidden="0" w:uiPriority="66" w:unhideWhenUsed="0"/>
-    <w:lsdException w:name="Medium Grid 1 Accent 3" w:semiHidden="0" w:uiPriority="67" w:unhideWhenUsed="0"/>
-    <w:lsdException w:name="Medium Grid 2 Accent 3" w:semiHidden="0" w:uiPriority="68" w:unhideWhenUsed="0"/>
-    <w:lsdException w:name="Medium Grid 3 Accent 3" w:semiHidden="0" w:uiPriority="69" w:unhideWhenUsed="0"/>
-    <w:lsdException w:name="Dark List Accent 3" w:semiHidden="0" w:uiPriority="70" w:unhideWhenUsed="0"/>
-    <w:lsdException w:name="Colorful Shading Accent 3" w:semiHidden="0" w:uiPriority="71" w:unhideWhenUsed="0"/>
-    <w:lsdException w:name="Colorful List Accent 3" w:semiHidden="0" w:uiPriority="72" w:unhideWhenUsed="0"/>
-    <w:lsdException w:name="Colorful Grid Accent 3" w:semiHidden="0" w:uiPriority="73" w:unhideWhenUsed="0"/>
-    <w:lsdException w:name="Light Shading Accent 4" w:semiHidden="0" w:uiPriority="60" w:unhideWhenUsed="0"/>
-    <w:lsdException w:name="Light List Accent 4" w:semiHidden="0" w:uiPriority="61" w:unhideWhenUsed="0"/>
-    <w:lsdException w:name="Light Grid Accent 4" w:semiHidden="0" w:uiPriority="62" w:unhideWhenUsed="0"/>
-    <w:lsdException w:name="Medium Shading 1 Accent 4" w:semiHidden="0" w:uiPriority="63" w:unhideWhenUsed="0"/>
-    <w:lsdException w:name="Medium Shading 2 Accent 4" w:semiHidden="0" w:uiPriority="64" w:unhideWhenUsed="0"/>
-    <w:lsdException w:name="Medium List 1 Accent 4" w:semiHidden="0" w:uiPriority="65" w:unhideWhenUsed="0"/>
-    <w:lsdException w:name="Medium List 2 Accent 4" w:semiHidden="0" w:uiPriority="66" w:unhideWhenUsed="0"/>
-    <w:lsdException w:name="Medium Grid 1 Accent 4" w:semiHidden="0" w:uiPriority="67" w:unhideWhenUsed="0"/>
-    <w:lsdException w:name="Medium Grid 2 Accent 4" w:semiHidden="0" w:uiPriority="68" w:unhideWhenUsed="0"/>
-    <w:lsdException w:name="Medium Grid 3 Accent 4" w:semiHidden="0" w:uiPriority="69" w:unhideWhenUsed="0"/>
-    <w:lsdException w:name="Dark List Accent 4" w:semiHidden="0" w:uiPriority="70" w:unhideWhenUsed="0"/>
-    <w:lsdException w:name="Colorful Shading Accent 4" w:semiHidden="0" w:uiPriority="71" w:unhideWhenUsed="0"/>
-    <w:lsdException w:name="Colorful List Accent 4" w:semiHidden="0" w:uiPriority="72" w:unhideWhenUsed="0"/>
-    <w:lsdException w:name="Colorful Grid Accent 4" w:semiHidden="0" w:uiPriority="73" w:unhideWhenUsed="0"/>
-    <w:lsdException w:name="Light Shading Accent 5" w:semiHidden="0" w:uiPriority="60" w:unhideWhenUsed="0"/>
-    <w:lsdException w:name="Light List Accent 5" w:semiHidden="0" w:uiPriority="61" w:unhideWhenUsed="0"/>
-    <w:lsdException w:name="Light Grid Accent 5" w:semiHidden="0" w:uiPriority="62" w:unhideWhenUsed="0"/>
-    <w:lsdException w:name="Medium Shading 1 Accent 5" w:semiHidden="0" w:uiPriority="63" w:unhideWhenUsed="0"/>
-    <w:lsdException w:name="Medium Shading 2 Accent 5" w:semiHidden="0" w:uiPriority="64" w:unhideWhenUsed="0"/>
-    <w:lsdException w:name="Medium List 1 Accent 5" w:semiHidden="0" w:uiPriority="65" w:unhideWhenUsed="0"/>
-    <w:lsdException w:name="Medium List 2 Accent 5" w:semiHidden="0" w:uiPriority="66" w:unhideWhenUsed="0"/>
-    <w:lsdException w:name="Medium Grid 1 Accent 5" w:semiHidden="0" w:uiPriority="67" w:unhideWhenUsed="0"/>
-    <w:lsdException w:name="Medium Grid 2 Accent 5" w:semiHidden="0" w:uiPriority="68" w:unhideWhenUsed="0"/>
-    <w:lsdException w:name="Medium Grid 3 Accent 5" w:semiHidden="0" w:uiPriority="69" w:unhideWhenUsed="0"/>
-    <w:lsdException w:name="Dark List Accent 5" w:semiHidden="0" w:uiPriority="70" w:unhideWhenUsed="0"/>
-    <w:lsdException w:name="Colorful Shading Accent 5" w:semiHidden="0" w:uiPriority="71" w:unhideWhenUsed="0"/>
-    <w:lsdException w:name="Colorful List Accent 5" w:semiHidden="0" w:uiPriority="72" w:unhideWhenUsed="0"/>
-    <w:lsdException w:name="Colorful Grid Accent 5" w:semiHidden="0" w:uiPriority="73" w:unhideWhenUsed="0"/>
-    <w:lsdException w:name="Light Shading Accent 6" w:semiHidden="0" w:uiPriority="60" w:unhideWhenUsed="0"/>
-    <w:lsdException w:name="Light List Accent 6" w:semiHidden="0" w:uiPriority="61" w:unhideWhenUsed="0"/>
-    <w:lsdException w:name="Light Grid Accent 6" w:semiHidden="0" w:uiPriority="62" w:unhideWhenUsed="0"/>
-    <w:lsdException w:name="Medium Shading 1 Accent 6" w:semiHidden="0" w:uiPriority="63" w:unhideWhenUsed="0"/>
-    <w:lsdException w:name="Medium Shading 2 Accent 6" w:semiHidden="0" w:uiPriority="64" w:unhideWhenUsed="0"/>
-    <w:lsdException w:name="Medium List 1 Accent 6" w:semiHidden="0" w:uiPriority="65" w:unhideWhenUsed="0"/>
-    <w:lsdException w:name="Medium List 2 Accent 6" w:semiHidden="0" w:uiPriority="66" w:unhideWhenUsed="0"/>
-    <w:lsdException w:name="Medium Grid 1 Accent 6" w:semiHidden="0" w:uiPriority="67" w:unhideWhenUsed="0"/>
-    <w:lsdException w:name="Medium Grid 2 Accent 6" w:semiHidden="0" w:uiPriority="68" w:unhideWhenUsed="0"/>
-    <w:lsdException w:name="Medium Grid 3 Accent 6" w:semiHidden="0" w:uiPriority="69" w:unhideWhenUsed="0"/>
-    <w:lsdException w:name="Dark List Accent 6" w:semiHidden="0" w:uiPriority="70" w:unhideWhenUsed="0"/>
-    <w:lsdException w:name="Colorful Shading Accent 6" w:semiHidden="0" w:uiPriority="71" w:unhideWhenUsed="0"/>
-    <w:lsdException w:name="Colorful List Accent 6" w:semiHidden="0" w:uiPriority="72" w:unhideWhenUsed="0"/>
-    <w:lsdException w:name="Colorful Grid Accent 6" w:semiHidden="0" w:uiPriority="73" w:unhideWhenUsed="0"/>
-    <w:lsdException w:name="Subtle Emphasis" w:semiHidden="0" w:uiPriority="19" w:unhideWhenUsed="0" w:qFormat="1"/>
-    <w:lsdException w:name="Intense Emphasis" w:semiHidden="0" w:uiPriority="21" w:unhideWhenUsed="0" w:qFormat="1"/>
-    <w:lsdException w:name="Subtle Reference" w:semiHidden="0" w:uiPriority="31" w:unhideWhenUsed="0" w:qFormat="1"/>
-    <w:lsdException w:name="Intense Reference" w:semiHidden="0" w:uiPriority="32" w:unhideWhenUsed="0" w:qFormat="1"/>
-    <w:lsdException w:name="Book Title" w:semiHidden="0" w:uiPriority="33" w:unhideWhenUsed="0" w:qFormat="1"/>
-    <w:lsdException w:name="Bibliography" w:uiPriority="37"/>
-    <w:lsdException w:name="TOC Heading" w:uiPriority="39" w:qFormat="1"/>
+  <w:latentStyles w:defLockedState="0" w:defUIPriority="99" w:defSemiHidden="0" w:defUnhideWhenUsed="0" w:defQFormat="0" w:count="371">
+    <w:lsdException w:name="Normal" w:uiPriority="0" w:qFormat="1"/>
+    <w:lsdException w:name="heading 1" w:uiPriority="9" w:qFormat="1"/>
+    <w:lsdException w:name="heading 2" w:semiHidden="1" w:uiPriority="9" w:unhideWhenUsed="1" w:qFormat="1"/>
+    <w:lsdException w:name="heading 3" w:semiHidden="1" w:uiPriority="9" w:unhideWhenUsed="1" w:qFormat="1"/>
+    <w:lsdException w:name="heading 4" w:semiHidden="1" w:uiPriority="9" w:unhideWhenUsed="1" w:qFormat="1"/>
+    <w:lsdException w:name="heading 5" w:semiHidden="1" w:uiPriority="9" w:unhideWhenUsed="1" w:qFormat="1"/>
+    <w:lsdException w:name="heading 6" w:semiHidden="1" w:uiPriority="9" w:unhideWhenUsed="1" w:qFormat="1"/>
+    <w:lsdException w:name="heading 7" w:semiHidden="1" w:uiPriority="9" w:unhideWhenUsed="1" w:qFormat="1"/>
+    <w:lsdException w:name="heading 8" w:semiHidden="1" w:uiPriority="9" w:unhideWhenUsed="1" w:qFormat="1"/>
+    <w:lsdException w:name="heading 9" w:semiHidden="1" w:uiPriority="9" w:unhideWhenUsed="1" w:qFormat="1"/>
+    <w:lsdException w:name="index 1" w:semiHidden="1" w:unhideWhenUsed="1"/>
+    <w:lsdException w:name="index 2" w:semiHidden="1" w:unhideWhenUsed="1"/>
+    <w:lsdException w:name="index 3" w:semiHidden="1" w:unhideWhenUsed="1"/>
+    <w:lsdException w:name="index 4" w:semiHidden="1" w:unhideWhenUsed="1"/>
+    <w:lsdException w:name="index 5" w:semiHidden="1" w:unhideWhenUsed="1"/>
+    <w:lsdException w:name="index 6" w:semiHidden="1" w:unhideWhenUsed="1"/>
+    <w:lsdException w:name="index 7" w:semiHidden="1" w:unhideWhenUsed="1"/>
+    <w:lsdException w:name="index 8" w:semiHidden="1" w:unhideWhenUsed="1"/>
+    <w:lsdException w:name="index 9" w:semiHidden="1" w:unhideWhenUsed="1"/>
+    <w:lsdException w:name="toc 1" w:semiHidden="1" w:uiPriority="39" w:unhideWhenUsed="1"/>
+    <w:lsdException w:name="toc 2" w:semiHidden="1" w:uiPriority="39" w:unhideWhenUsed="1"/>
+    <w:lsdException w:name="toc 3" w:semiHidden="1" w:uiPriority="39" w:unhideWhenUsed="1"/>
+    <w:lsdException w:name="toc 4" w:semiHidden="1" w:uiPriority="39" w:unhideWhenUsed="1"/>
+    <w:lsdException w:name="toc 5" w:semiHidden="1" w:uiPriority="39" w:unhideWhenUsed="1"/>
+    <w:lsdException w:name="toc 6" w:semiHidden="1" w:uiPriority="39" w:unhideWhenUsed="1"/>
+    <w:lsdException w:name="toc 7" w:semiHidden="1" w:uiPriority="39" w:unhideWhenUsed="1"/>
+    <w:lsdException w:name="toc 8" w:semiHidden="1" w:uiPriority="39" w:unhideWhenUsed="1"/>
+    <w:lsdException w:name="toc 9" w:semiHidden="1" w:uiPriority="39" w:unhideWhenUsed="1"/>
+    <w:lsdException w:name="Normal Indent" w:semiHidden="1" w:unhideWhenUsed="1"/>
+    <w:lsdException w:name="footnote text" w:semiHidden="1" w:unhideWhenUsed="1"/>
+    <w:lsdException w:name="annotation text" w:semiHidden="1" w:unhideWhenUsed="1"/>
+    <w:lsdException w:name="header" w:semiHidden="1" w:unhideWhenUsed="1"/>
+    <w:lsdException w:name="footer" w:semiHidden="1" w:unhideWhenUsed="1"/>
+    <w:lsdException w:name="index heading" w:semiHidden="1" w:unhideWhenUsed="1"/>
+    <w:lsdException w:name="caption" w:semiHidden="1" w:uiPriority="35" w:unhideWhenUsed="1" w:qFormat="1"/>
+    <w:lsdException w:name="table of figures" w:semiHidden="1" w:unhideWhenUsed="1"/>
+    <w:lsdException w:name="envelope address" w:semiHidden="1" w:unhideWhenUsed="1"/>
+    <w:lsdException w:name="envelope return" w:semiHidden="1" w:unhideWhenUsed="1"/>
+    <w:lsdException w:name="footnote reference" w:semiHidden="1" w:unhideWhenUsed="1"/>
+    <w:lsdException w:name="annotation reference" w:semiHidden="1" w:unhideWhenUsed="1"/>
+    <w:lsdException w:name="line number" w:semiHidden="1" w:unhideWhenUsed="1"/>
+    <w:lsdException w:name="page number" w:semiHidden="1" w:unhideWhenUsed="1"/>
+    <w:lsdException w:name="endnote reference" w:semiHidden="1" w:unhideWhenUsed="1"/>
+    <w:lsdException w:name="endnote text" w:semiHidden="1" w:unhideWhenUsed="1"/>
+    <w:lsdException w:name="table of authorities" w:semiHidden="1" w:unhideWhenUsed="1"/>
+    <w:lsdException w:name="macro" w:semiHidden="1" w:unhideWhenUsed="1"/>
+    <w:lsdException w:name="toa heading" w:semiHidden="1" w:unhideWhenUsed="1"/>
+    <w:lsdException w:name="List" w:semiHidden="1" w:unhideWhenUsed="1"/>
+    <w:lsdException w:name="List Bullet" w:semiHidden="1" w:unhideWhenUsed="1"/>
+    <w:lsdException w:name="List Number" w:semiHidden="1" w:unhideWhenUsed="1"/>
+    <w:lsdException w:name="List 2" w:semiHidden="1" w:unhideWhenUsed="1"/>
+    <w:lsdException w:name="List 3" w:semiHidden="1" w:unhideWhenUsed="1"/>
+    <w:lsdException w:name="List 4" w:semiHidden="1" w:unhideWhenUsed="1"/>
+    <w:lsdException w:name="List 5" w:semiHidden="1" w:unhideWhenUsed="1"/>
+    <w:lsdException w:name="List Bullet 2" w:semiHidden="1" w:unhideWhenUsed="1"/>
+    <w:lsdException w:name="List Bullet 3" w:semiHidden="1" w:unhideWhenUsed="1"/>
+    <w:lsdException w:name="List Bullet 4" w:semiHidden="1" w:unhideWhenUsed="1"/>
+    <w:lsdException w:name="List Bullet 5" w:semiHidden="1" w:unhideWhenUsed="1"/>
+    <w:lsdException w:name="List Number 2" w:semiHidden="1" w:unhideWhenUsed="1"/>
+    <w:lsdException w:name="List Number 3" w:semiHidden="1" w:unhideWhenUsed="1"/>
+    <w:lsdException w:name="List Number 4" w:semiHidden="1" w:unhideWhenUsed="1"/>
+    <w:lsdException w:name="List Number 5" w:semiHidden="1" w:unhideWhenUsed="1"/>
+    <w:lsdException w:name="Title" w:uiPriority="10" w:qFormat="1"/>
+    <w:lsdException w:name="Closing" w:semiHidden="1" w:unhideWhenUsed="1"/>
+    <w:lsdException w:name="Signature" w:semiHidden="1" w:unhideWhenUsed="1"/>
+    <w:lsdException w:name="Default Paragraph Font" w:semiHidden="1" w:uiPriority="1" w:unhideWhenUsed="1"/>
+    <w:lsdException w:name="Body Text" w:semiHidden="1" w:unhideWhenUsed="1"/>
+    <w:lsdException w:name="Body Text Indent" w:semiHidden="1" w:unhideWhenUsed="1"/>
+    <w:lsdException w:name="List Continue" w:semiHidden="1" w:unhideWhenUsed="1"/>
+    <w:lsdException w:name="List Continue 2" w:semiHidden="1" w:unhideWhenUsed="1"/>
+    <w:lsdException w:name="List Continue 3" w:semiHidden="1" w:unhideWhenUsed="1"/>
+    <w:lsdException w:name="List Continue 4" w:semiHidden="1" w:unhideWhenUsed="1"/>
+    <w:lsdException w:name="List Continue 5" w:semiHidden="1" w:unhideWhenUsed="1"/>
+    <w:lsdException w:name="Message Header" w:semiHidden="1" w:unhideWhenUsed="1"/>
+    <w:lsdException w:name="Subtitle" w:uiPriority="11" w:qFormat="1"/>
+    <w:lsdException w:name="Salutation" w:semiHidden="1" w:unhideWhenUsed="1"/>
+    <w:lsdException w:name="Date" w:semiHidden="1" w:unhideWhenUsed="1"/>
+    <w:lsdException w:name="Body Text First Indent" w:semiHidden="1" w:unhideWhenUsed="1"/>
+    <w:lsdException w:name="Body Text First Indent 2" w:semiHidden="1" w:unhideWhenUsed="1"/>
+    <w:lsdException w:name="Note Heading" w:semiHidden="1" w:unhideWhenUsed="1"/>
+    <w:lsdException w:name="Body Text 2" w:semiHidden="1" w:unhideWhenUsed="1"/>
+    <w:lsdException w:name="Body Text 3" w:semiHidden="1" w:unhideWhenUsed="1"/>
+    <w:lsdException w:name="Body Text Indent 2" w:semiHidden="1" w:unhideWhenUsed="1"/>
+    <w:lsdException w:name="Body Text Indent 3" w:semiHidden="1" w:unhideWhenUsed="1"/>
+    <w:lsdException w:name="Block Text" w:semiHidden="1" w:unhideWhenUsed="1"/>
+    <w:lsdException w:name="Hyperlink" w:semiHidden="1" w:unhideWhenUsed="1"/>
+    <w:lsdException w:name="FollowedHyperlink" w:semiHidden="1" w:unhideWhenUsed="1"/>
+    <w:lsdException w:name="Strong" w:uiPriority="22" w:qFormat="1"/>
+    <w:lsdException w:name="Emphasis" w:uiPriority="20" w:qFormat="1"/>
+    <w:lsdException w:name="Document Map" w:semiHidden="1" w:unhideWhenUsed="1"/>
+    <w:lsdException w:name="Plain Text" w:semiHidden="1" w:unhideWhenUsed="1"/>
+    <w:lsdException w:name="E-mail Signature" w:semiHidden="1" w:unhideWhenUsed="1"/>
+    <w:lsdException w:name="HTML Top of Form" w:semiHidden="1" w:unhideWhenUsed="1"/>
+    <w:lsdException w:name="HTML Bottom of Form" w:semiHidden="1" w:unhideWhenUsed="1"/>
+    <w:lsdException w:name="Normal (Web)" w:semiHidden="1" w:unhideWhenUsed="1"/>
+    <w:lsdException w:name="HTML Acronym" w:semiHidden="1" w:unhideWhenUsed="1"/>
+    <w:lsdException w:name="HTML Address" w:semiHidden="1" w:unhideWhenUsed="1"/>
+    <w:lsdException w:name="HTML Cite" w:semiHidden="1" w:unhideWhenUsed="1"/>
+    <w:lsdException w:name="HTML Code" w:semiHidden="1" w:unhideWhenUsed="1"/>
+    <w:lsdException w:name="HTML Definition" w:semiHidden="1" w:unhideWhenUsed="1"/>
+    <w:lsdException w:name="HTML Keyboard" w:semiHidden="1" w:unhideWhenUsed="1"/>
+    <w:lsdException w:name="HTML Preformatted" w:semiHidden="1" w:unhideWhenUsed="1"/>
+    <w:lsdException w:name="HTML Sample" w:semiHidden="1" w:unhideWhenUsed="1"/>
+    <w:lsdException w:name="HTML Typewriter" w:semiHidden="1" w:unhideWhenUsed="1"/>
+    <w:lsdException w:name="HTML Variable" w:semiHidden="1" w:unhideWhenUsed="1"/>
+    <w:lsdException w:name="Normal Table" w:semiHidden="1" w:unhideWhenUsed="1"/>
+    <w:lsdException w:name="annotation subject" w:semiHidden="1" w:unhideWhenUsed="1"/>
+    <w:lsdException w:name="No List" w:semiHidden="1" w:unhideWhenUsed="1"/>
+    <w:lsdException w:name="Outline List 1" w:semiHidden="1" w:unhideWhenUsed="1"/>
+    <w:lsdException w:name="Outline List 2" w:semiHidden="1" w:unhideWhenUsed="1"/>
+    <w:lsdException w:name="Outline List 3" w:semiHidden="1" w:unhideWhenUsed="1"/>
+    <w:lsdException w:name="Table Simple 1" w:semiHidden="1" w:unhideWhenUsed="1"/>
+    <w:lsdException w:name="Table Simple 2" w:semiHidden="1" w:unhideWhenUsed="1"/>
+    <w:lsdException w:name="Table Simple 3" w:semiHidden="1" w:unhideWhenUsed="1"/>
+    <w:lsdException w:name="Table Classic 1" w:semiHidden="1" w:unhideWhenUsed="1"/>
+    <w:lsdException w:name="Table Classic 2" w:semiHidden="1" w:unhideWhenUsed="1"/>
+    <w:lsdException w:name="Table Classic 3" w:semiHidden="1" w:unhideWhenUsed="1"/>
+    <w:lsdException w:name="Table Classic 4" w:semiHidden="1" w:unhideWhenUsed="1"/>
+    <w:lsdException w:name="Table Colorful 1" w:semiHidden="1" w:unhideWhenUsed="1"/>
+    <w:lsdException w:name="Table Colorful 2" w:semiHidden="1" w:unhideWhenUsed="1"/>
+    <w:lsdException w:name="Table Colorful 3" w:semiHidden="1" w:unhideWhenUsed="1"/>
+    <w:lsdException w:name="Table Columns 1" w:semiHidden="1" w:unhideWhenUsed="1"/>
+    <w:lsdException w:name="Table Columns 2" w:semiHidden="1" w:unhideWhenUsed="1"/>
+    <w:lsdException w:name="Table Columns 3" w:semiHidden="1" w:unhideWhenUsed="1"/>
+    <w:lsdException w:name="Table Columns 4" w:semiHidden="1" w:unhideWhenUsed="1"/>
+    <w:lsdException w:name="Table Columns 5" w:semiHidden="1" w:unhideWhenUsed="1"/>
+    <w:lsdException w:name="Table Grid 1" w:semiHidden="1" w:unhideWhenUsed="1"/>
+    <w:lsdException w:name="Table Grid 2" w:semiHidden="1" w:unhideWhenUsed="1"/>
+    <w:lsdException w:name="Table Grid 3" w:semiHidden="1" w:unhideWhenUsed="1"/>
+    <w:lsdException w:name="Table Grid 4" w:semiHidden="1" w:unhideWhenUsed="1"/>
+    <w:lsdException w:name="Table Grid 5" w:semiHidden="1" w:unhideWhenUsed="1"/>
+    <w:lsdException w:name="Table Grid 6" w:semiHidden="1" w:unhideWhenUsed="1"/>
+    <w:lsdException w:name="Table Grid 7" w:semiHidden="1" w:unhideWhenUsed="1"/>
+    <w:lsdException w:name="Table Grid 8" w:semiHidden="1" w:unhideWhenUsed="1"/>
+    <w:lsdException w:name="Table List 1" w:semiHidden="1" w:unhideWhenUsed="1"/>
+    <w:lsdException w:name="Table List 2" w:semiHidden="1" w:unhideWhenUsed="1"/>
+    <w:lsdException w:name="Table List 3" w:semiHidden="1" w:unhideWhenUsed="1"/>
+    <w:lsdException w:name="Table List 4" w:semiHidden="1" w:unhideWhenUsed="1"/>
+    <w:lsdException w:name="Table List 5" w:semiHidden="1" w:unhideWhenUsed="1"/>
+    <w:lsdException w:name="Table List 6" w:semiHidden="1" w:unhideWhenUsed="1"/>
+    <w:lsdException w:name="Table List 7" w:semiHidden="1" w:unhideWhenUsed="1"/>
+    <w:lsdException w:name="Table List 8" w:semiHidden="1" w:unhideWhenUsed="1"/>
+    <w:lsdException w:name="Table 3D effects 1" w:semiHidden="1" w:unhideWhenUsed="1"/>
+    <w:lsdException w:name="Table 3D effects 2" w:semiHidden="1" w:unhideWhenUsed="1"/>
+    <w:lsdException w:name="Table 3D effects 3" w:semiHidden="1" w:unhideWhenUsed="1"/>
+    <w:lsdException w:name="Table Contemporary" w:semiHidden="1" w:unhideWhenUsed="1"/>
+    <w:lsdException w:name="Table Elegant" w:semiHidden="1" w:unhideWhenUsed="1"/>
+    <w:lsdException w:name="Table Professional" w:semiHidden="1" w:unhideWhenUsed="1"/>
+    <w:lsdException w:name="Table Subtle 1" w:semiHidden="1" w:unhideWhenUsed="1"/>
+    <w:lsdException w:name="Table Subtle 2" w:semiHidden="1" w:unhideWhenUsed="1"/>
+    <w:lsdException w:name="Table Web 1" w:semiHidden="1" w:unhideWhenUsed="1"/>
+    <w:lsdException w:name="Table Web 2" w:semiHidden="1" w:unhideWhenUsed="1"/>
+    <w:lsdException w:name="Table Web 3" w:semiHidden="1" w:unhideWhenUsed="1"/>
+    <w:lsdException w:name="Balloon Text" w:semiHidden="1" w:unhideWhenUsed="1"/>
+    <w:lsdException w:name="Table Grid" w:uiPriority="39"/>
+    <w:lsdException w:name="Table Theme" w:semiHidden="1" w:unhideWhenUsed="1"/>
+    <w:lsdException w:name="Placeholder Text" w:semiHidden="1"/>
+    <w:lsdException w:name="No Spacing" w:uiPriority="1" w:qFormat="1"/>
+    <w:lsdException w:name="Light Shading" w:uiPriority="60"/>
+    <w:lsdException w:name="Light List" w:uiPriority="61"/>
+    <w:lsdException w:name="Light Grid" w:uiPriority="62"/>
+    <w:lsdException w:name="Medium Shading 1" w:uiPriority="63"/>
+    <w:lsdException w:name="Medium Shading 2" w:uiPriority="64"/>
+    <w:lsdException w:name="Medium List 1" w:uiPriority="65"/>
+    <w:lsdException w:name="Medium List 2" w:uiPriority="66"/>
+    <w:lsdException w:name="Medium Grid 1" w:uiPriority="67"/>
+    <w:lsdException w:name="Medium Grid 2" w:uiPriority="68"/>
+    <w:lsdException w:name="Medium Grid 3" w:uiPriority="69"/>
+    <w:lsdException w:name="Dark List" w:uiPriority="70"/>
+    <w:lsdException w:name="Colorful Shading" w:uiPriority="71"/>
+    <w:lsdException w:name="Colorful List" w:uiPriority="72"/>
+    <w:lsdException w:name="Colorful Grid" w:uiPriority="73"/>
+    <w:lsdException w:name="Light Shading Accent 1" w:uiPriority="60"/>
+    <w:lsdException w:name="Light List Accent 1" w:uiPriority="61"/>
+    <w:lsdException w:name="Light Grid Accent 1" w:uiPriority="62"/>
+    <w:lsdException w:name="Medium Shading 1 Accent 1" w:uiPriority="63"/>
+    <w:lsdException w:name="Medium Shading 2 Accent 1" w:uiPriority="64"/>
+    <w:lsdException w:name="Medium List 1 Accent 1" w:uiPriority="65"/>
+    <w:lsdException w:name="Revision" w:semiHidden="1"/>
+    <w:lsdException w:name="List Paragraph" w:uiPriority="34" w:qFormat="1"/>
+    <w:lsdException w:name="Quote" w:uiPriority="29" w:qFormat="1"/>
+    <w:lsdException w:name="Intense Quote" w:uiPriority="30" w:qFormat="1"/>
+    <w:lsdException w:name="Medium List 2 Accent 1" w:uiPriority="66"/>
+    <w:lsdException w:name="Medium Grid 1 Accent 1" w:uiPriority="67"/>
+    <w:lsdException w:name="Medium Grid 2 Accent 1" w:uiPriority="68"/>
+    <w:lsdException w:name="Medium Grid 3 Accent 1" w:uiPriority="69"/>
+    <w:lsdException w:name="Dark List Accent 1" w:uiPriority="70"/>
+    <w:lsdException w:name="Colorful Shading Accent 1" w:uiPriority="71"/>
+    <w:lsdException w:name="Colorful List Accent 1" w:uiPriority="72"/>
+    <w:lsdException w:name="Colorful Grid Accent 1" w:uiPriority="73"/>
+    <w:lsdException w:name="Light Shading Accent 2" w:uiPriority="60"/>
+    <w:lsdException w:name="Light List Accent 2" w:uiPriority="61"/>
+    <w:lsdException w:name="Light Grid Accent 2" w:uiPriority="62"/>
+    <w:lsdException w:name="Medium Shading 1 Accent 2" w:uiPriority="63"/>
+    <w:lsdException w:name="Medium Shading 2 Accent 2" w:uiPriority="64"/>
+    <w:lsdException w:name="Medium List 1 Accent 2" w:uiPriority="65"/>
+    <w:lsdException w:name="Medium List 2 Accent 2" w:uiPriority="66"/>
+    <w:lsdException w:name="Medium Grid 1 Accent 2" w:uiPriority="67"/>
+    <w:lsdException w:name="Medium Grid 2 Accent 2" w:uiPriority="68"/>
+    <w:lsdException w:name="Medium Grid 3 Accent 2" w:uiPriority="69"/>
+    <w:lsdException w:name="Dark List Accent 2" w:uiPriority="70"/>
+    <w:lsdException w:name="Colorful Shading Accent 2" w:uiPriority="71"/>
+    <w:lsdException w:name="Colorful List Accent 2" w:uiPriority="72"/>
+    <w:lsdException w:name="Colorful Grid Accent 2" w:uiPriority="73"/>
+    <w:lsdException w:name="Light Shading Accent 3" w:uiPriority="60"/>
+    <w:lsdException w:name="Light List Accent 3" w:uiPriority="61"/>
+    <w:lsdException w:name="Light Grid Accent 3" w:uiPriority="62"/>
+    <w:lsdException w:name="Medium Shading 1 Accent 3" w:uiPriority="63"/>
+    <w:lsdException w:name="Medium Shading 2 Accent 3" w:uiPriority="64"/>
+    <w:lsdException w:name="Medium List 1 Accent 3" w:uiPriority="65"/>
+    <w:lsdException w:name="Medium List 2 Accent 3" w:uiPriority="66"/>
+    <w:lsdException w:name="Medium Grid 1 Accent 3" w:uiPriority="67"/>
+    <w:lsdException w:name="Medium Grid 2 Accent 3" w:uiPriority="68"/>
+    <w:lsdException w:name="Medium Grid 3 Accent 3" w:uiPriority="69"/>
+    <w:lsdException w:name="Dark List Accent 3" w:uiPriority="70"/>
+    <w:lsdException w:name="Colorful Shading Accent 3" w:uiPriority="71"/>
+    <w:lsdException w:name="Colorful List Accent 3" w:uiPriority="72"/>
+    <w:lsdException w:name="Colorful Grid Accent 3" w:uiPriority="73"/>
+    <w:lsdException w:name="Light Shading Accent 4" w:uiPriority="60"/>
+    <w:lsdException w:name="Light List Accent 4" w:uiPriority="61"/>
+    <w:lsdException w:name="Light Grid Accent 4" w:uiPriority="62"/>
+    <w:lsdException w:name="Medium Shading 1 Accent 4" w:uiPriority="63"/>
+    <w:lsdException w:name="Medium Shading 2 Accent 4" w:uiPriority="64"/>
+    <w:lsdException w:name="Medium List 1 Accent 4" w:uiPriority="65"/>
+    <w:lsdException w:name="Medium List 2 Accent 4" w:uiPriority="66"/>
+    <w:lsdException w:name="Medium Grid 1 Accent 4" w:uiPriority="67"/>
+    <w:lsdException w:name="Medium Grid 2 Accent 4" w:uiPriority="68"/>
+    <w:lsdException w:name="Medium Grid 3 Accent 4" w:uiPriority="69"/>
+    <w:lsdException w:name="Dark List Accent 4" w:uiPriority="70"/>
+    <w:lsdException w:name="Colorful Shading Accent 4" w:uiPriority="71"/>
+    <w:lsdException w:name="Colorful List Accent 4" w:uiPriority="72"/>
+    <w:lsdException w:name="Colorful Grid Accent 4" w:uiPriority="73"/>
+    <w:lsdException w:name="Light Shading Accent 5" w:uiPriority="60"/>
+    <w:lsdException w:name="Light List Accent 5" w:uiPriority="61"/>
+    <w:lsdException w:name="Light Grid Accent 5" w:uiPriority="62"/>
+    <w:lsdException w:name="Medium Shading 1 Accent 5" w:uiPriority="63"/>
+    <w:lsdException w:name="Medium Shading 2 Accent 5" w:uiPriority="64"/>
+    <w:lsdException w:name="Medium List 1 Accent 5" w:uiPriority="65"/>
+    <w:lsdException w:name="Medium List 2 Accent 5" w:uiPriority="66"/>
+    <w:lsdException w:name="Medium Grid 1 Accent 5" w:uiPriority="67"/>
+    <w:lsdException w:name="Medium Grid 2 Accent 5" w:uiPriority="68"/>
+    <w:lsdException w:name="Medium Grid 3 Accent 5" w:uiPriority="69"/>
+    <w:lsdException w:name="Dark List Accent 5" w:uiPriority="70"/>
+    <w:lsdException w:name="Colorful Shading Accent 5" w:uiPriority="71"/>
+    <w:lsdException w:name="Colorful List Accent 5" w:uiPriority="72"/>
+    <w:lsdException w:name="Colorful Grid Accent 5" w:uiPriority="73"/>
+    <w:lsdException w:name="Light Shading Accent 6" w:uiPriority="60"/>
+    <w:lsdException w:name="Light List Accent 6" w:uiPriority="61"/>
+    <w:lsdException w:name="Light Grid Accent 6" w:uiPriority="62"/>
+    <w:lsdException w:name="Medium Shading 1 Accent 6" w:uiPriority="63"/>
+    <w:lsdException w:name="Medium Shading 2 Accent 6" w:uiPriority="64"/>
+    <w:lsdException w:name="Medium List 1 Accent 6" w:uiPriority="65"/>
+    <w:lsdException w:name="Medium List 2 Accent 6" w:uiPriority="66"/>
+    <w:lsdException w:name="Medium Grid 1 Accent 6" w:uiPriority="67"/>
+    <w:lsdException w:name="Medium Grid 2 Accent 6" w:uiPriority="68"/>
+    <w:lsdException w:name="Medium Grid 3 Accent 6" w:uiPriority="69"/>
+    <w:lsdException w:name="Dark List Accent 6" w:uiPriority="70"/>
+    <w:lsdException w:name="Colorful Shading Accent 6" w:uiPriority="71"/>
+    <w:lsdException w:name="Colorful List Accent 6" w:uiPriority="72"/>
+    <w:lsdException w:name="Colorful Grid Accent 6" w:uiPriority="73"/>
+    <w:lsdException w:name="Subtle Emphasis" w:uiPriority="19" w:qFormat="1"/>
+    <w:lsdException w:name="Intense Emphasis" w:uiPriority="21" w:qFormat="1"/>
+    <w:lsdException w:name="Subtle Reference" w:uiPriority="31" w:qFormat="1"/>
+    <w:lsdException w:name="Intense Reference" w:uiPriority="32" w:qFormat="1"/>
+    <w:lsdException w:name="Book Title" w:uiPriority="33" w:qFormat="1"/>
+    <w:lsdException w:name="Bibliography" w:semiHidden="1" w:uiPriority="37" w:unhideWhenUsed="1"/>
+    <w:lsdException w:name="TOC Heading" w:semiHidden="1" w:uiPriority="39" w:unhideWhenUsed="1" w:qFormat="1"/>
+    <w:lsdException w:name="Plain Table 1" w:uiPriority="41"/>
+    <w:lsdException w:name="Plain Table 2" w:uiPriority="42"/>
+    <w:lsdException w:name="Plain Table 3" w:uiPriority="43"/>
+    <w:lsdException w:name="Plain Table 4" w:uiPriority="44"/>
+    <w:lsdException w:name="Plain Table 5" w:uiPriority="45"/>
+    <w:lsdException w:name="Grid Table Light" w:uiPriority="40"/>
+    <w:lsdException w:name="Grid Table 1 Light" w:uiPriority="46"/>
+    <w:lsdException w:name="Grid Table 2" w:uiPriority="47"/>
+    <w:lsdException w:name="Grid Table 3" w:uiPriority="48"/>
+    <w:lsdException w:name="Grid Table 4" w:uiPriority="49"/>
+    <w:lsdException w:name="Grid Table 5 Dark" w:uiPriority="50"/>
+    <w:lsdException w:name="Grid Table 6 Colorful" w:uiPriority="51"/>
+    <w:lsdException w:name="Grid Table 7 Colorful" w:uiPriority="52"/>
+    <w:lsdException w:name="Grid Table 1 Light Accent 1" w:uiPriority="46"/>
+    <w:lsdException w:name="Grid Table 2 Accent 1" w:uiPriority="47"/>
+    <w:lsdException w:name="Grid Table 3 Accent 1" w:uiPriority="48"/>
+    <w:lsdException w:name="Grid Table 4 Accent 1" w:uiPriority="49"/>
+    <w:lsdException w:name="Grid Table 5 Dark Accent 1" w:uiPriority="50"/>
+    <w:lsdException w:name="Grid Table 6 Colorful Accent 1" w:uiPriority="51"/>
+    <w:lsdException w:name="Grid Table 7 Colorful Accent 1" w:uiPriority="52"/>
+    <w:lsdException w:name="Grid Table 1 Light Accent 2" w:uiPriority="46"/>
+    <w:lsdException w:name="Grid Table 2 Accent 2" w:uiPriority="47"/>
+    <w:lsdException w:name="Grid Table 3 Accent 2" w:uiPriority="48"/>
+    <w:lsdException w:name="Grid Table 4 Accent 2" w:uiPriority="49"/>
+    <w:lsdException w:name="Grid Table 5 Dark Accent 2" w:uiPriority="50"/>
+    <w:lsdException w:name="Grid Table 6 Colorful Accent 2" w:uiPriority="51"/>
+    <w:lsdException w:name="Grid Table 7 Colorful Accent 2" w:uiPriority="52"/>
+    <w:lsdException w:name="Grid Table 1 Light Accent 3" w:uiPriority="46"/>
+    <w:lsdException w:name="Grid Table 2 Accent 3" w:uiPriority="47"/>
+    <w:lsdException w:name="Grid Table 3 Accent 3" w:uiPriority="48"/>
+    <w:lsdException w:name="Grid Table 4 Accent 3" w:uiPriority="49"/>
+    <w:lsdException w:name="Grid Table 5 Dark Accent 3" w:uiPriority="50"/>
+    <w:lsdException w:name="Grid Table 6 Colorful Accent 3" w:uiPriority="51"/>
+    <w:lsdException w:name="Grid Table 7 Colorful Accent 3" w:uiPriority="52"/>
+    <w:lsdException w:name="Grid Table 1 Light Accent 4" w:uiPriority="46"/>
+    <w:lsdException w:name="Grid Table 2 Accent 4" w:uiPriority="47"/>
+    <w:lsdException w:name="Grid Table 3 Accent 4" w:uiPriority="48"/>
+    <w:lsdException w:name="Grid Table 4 Accent 4" w:uiPriority="49"/>
+    <w:lsdException w:name="Grid Table 5 Dark Accent 4" w:uiPriority="50"/>
+    <w:lsdException w:name="Grid Table 6 Colorful Accent 4" w:uiPriority="51"/>
+    <w:lsdException w:name="Grid Table 7 Colorful Accent 4" w:uiPriority="52"/>
+    <w:lsdException w:name="Grid Table 1 Light Accent 5" w:uiPriority="46"/>
+    <w:lsdException w:name="Grid Table 2 Accent 5" w:uiPriority="47"/>
+    <w:lsdException w:name="Grid Table 3 Accent 5" w:uiPriority="48"/>
+    <w:lsdException w:name="Grid Table 4 Accent 5" w:uiPriority="49"/>
+    <w:lsdException w:name="Grid Table 5 Dark Accent 5" w:uiPriority="50"/>
+    <w:lsdException w:name="Grid Table 6 Colorful Accent 5" w:uiPriority="51"/>
+    <w:lsdException w:name="Grid Table 7 Colorful Accent 5" w:uiPriority="52"/>
+    <w:lsdException w:name="Grid Table 1 Light Accent 6" w:uiPriority="46"/>
+    <w:lsdException w:name="Grid Table 2 Accent 6" w:uiPriority="47"/>
+    <w:lsdException w:name="Grid Table 3 Accent 6" w:uiPriority="48"/>
+    <w:lsdException w:name="Grid Table 4 Accent 6" w:uiPriority="49"/>
+    <w:lsdException w:name="Grid Table 5 Dark Accent 6" w:uiPriority="50"/>
+    <w:lsdException w:name="Grid Table 6 Colorful Accent 6" w:uiPriority="51"/>
+    <w:lsdException w:name="Grid Table 7 Colorful Accent 6" w:uiPriority="52"/>
+    <w:lsdException w:name="List Table 1 Light" w:uiPriority="46"/>
+    <w:lsdException w:name="List Table 2" w:uiPriority="47"/>
+    <w:lsdException w:name="List Table 3" w:uiPriority="48"/>
+    <w:lsdException w:name="List Table 4" w:uiPriority="49"/>
+    <w:lsdException w:name="List Table 5 Dark" w:uiPriority="50"/>
+    <w:lsdException w:name="List Table 6 Colorful" w:uiPriority="51"/>
+    <w:lsdException w:name="List Table 7 Colorful" w:uiPriority="52"/>
+    <w:lsdException w:name="List Table 1 Light Accent 1" w:uiPriority="46"/>
+    <w:lsdException w:name="List Table 2 Accent 1" w:uiPriority="47"/>
+    <w:lsdException w:name="List Table 3 Accent 1" w:uiPriority="48"/>
+    <w:lsdException w:name="List Table 4 Accent 1" w:uiPriority="49"/>
+    <w:lsdException w:name="List Table 5 Dark Accent 1" w:uiPriority="50"/>
+    <w:lsdException w:name="List Table 6 Colorful Accent 1" w:uiPriority="51"/>
+    <w:lsdException w:name="List Table 7 Colorful Accent 1" w:uiPriority="52"/>
+    <w:lsdException w:name="List Table 1 Light Accent 2" w:uiPriority="46"/>
+    <w:lsdException w:name="List Table 2 Accent 2" w:uiPriority="47"/>
+    <w:lsdException w:name="List Table 3 Accent 2" w:uiPriority="48"/>
+    <w:lsdException w:name="List Table 4 Accent 2" w:uiPriority="49"/>
+    <w:lsdException w:name="List Table 5 Dark Accent 2" w:uiPriority="50"/>
+    <w:lsdException w:name="List Table 6 Colorful Accent 2" w:uiPriority="51"/>
+    <w:lsdException w:name="List Table 7 Colorful Accent 2" w:uiPriority="52"/>
+    <w:lsdException w:name="List Table 1 Light Accent 3" w:uiPriority="46"/>
+    <w:lsdException w:name="List Table 2 Accent 3" w:uiPriority="47"/>
+    <w:lsdException w:name="List Table 3 Accent 3" w:uiPriority="48"/>
+    <w:lsdException w:name="List Table 4 Accent 3" w:uiPriority="49"/>
+    <w:lsdException w:name="List Table 5 Dark Accent 3" w:uiPriority="50"/>
+    <w:lsdException w:name="List Table 6 Colorful Accent 3" w:uiPriority="51"/>
+    <w:lsdException w:name="List Table 7 Colorful Accent 3" w:uiPriority="52"/>
+    <w:lsdException w:name="List Table 1 Light Accent 4" w:uiPriority="46"/>
+    <w:lsdException w:name="List Table 2 Accent 4" w:uiPriority="47"/>
+    <w:lsdException w:name="List Table 3 Accent 4" w:uiPriority="48"/>
+    <w:lsdException w:name="List Table 4 Accent 4" w:uiPriority="49"/>
+    <w:lsdException w:name="List Table 5 Dark Accent 4" w:uiPriority="50"/>
+    <w:lsdException w:name="List Table 6 Colorful Accent 4" w:uiPriority="51"/>
+    <w:lsdException w:name="List Table 7 Colorful Accent 4" w:uiPriority="52"/>
+    <w:lsdException w:name="List Table 1 Light Accent 5" w:uiPriority="46"/>
+    <w:lsdException w:name="List Table 2 Accent 5" w:uiPriority="47"/>
+    <w:lsdException w:name="List Table 3 Accent 5" w:uiPriority="48"/>
+    <w:lsdException w:name="List Table 4 Accent 5" w:uiPriority="49"/>
+    <w:lsdException w:name="List Table 5 Dark Accent 5" w:uiPriority="50"/>
+    <w:lsdException w:name="List Table 6 Colorful Accent 5" w:uiPriority="51"/>
+    <w:lsdException w:name="List Table 7 Colorful Accent 5" w:uiPriority="52"/>
+    <w:lsdException w:name="List Table 1 Light Accent 6" w:uiPriority="46"/>
+    <w:lsdException w:name="List Table 2 Accent 6" w:uiPriority="47"/>
+    <w:lsdException w:name="List Table 3 Accent 6" w:uiPriority="48"/>
+    <w:lsdException w:name="List Table 4 Accent 6" w:uiPriority="49"/>
+    <w:lsdException w:name="List Table 5 Dark Accent 6" w:uiPriority="50"/>
+    <w:lsdException w:name="List Table 6 Colorful Accent 6" w:uiPriority="51"/>
+    <w:lsdException w:name="List Table 7 Colorful Accent 6" w:uiPriority="52"/>
   </w:latentStyles>
   <w:style w:type="paragraph" w:default="1" w:styleId="Normal">
     <w:name w:val="Normal"/>
@@ -518,7 +830,6 @@
     <w:uiPriority w:val="99"/>
     <w:semiHidden/>
     <w:unhideWhenUsed/>
-    <w:qFormat/>
     <w:tblPr>
       <w:tblInd w:w="0" w:type="dxa"/>
       <w:tblCellMar>
@@ -793,7 +1104,7 @@
   <a:extraClrSchemeLst/>
   <a:extLst>
     <a:ext uri="{05A4C25C-085E-4340-85A3-A5531E510DB2}">
-      <thm15:themeFamily xmlns:thm15="http://schemas.microsoft.com/office/thememl/2012/main" xmlns="" name="Office Theme" id="{62F939B6-93AF-4DB8-9C6B-D6C7DFDC589F}" vid="{4A3C46E8-61CC-4603-A589-7422A47A8E4A}"/>
+      <thm15:themeFamily xmlns:thm15="http://schemas.microsoft.com/office/thememl/2012/main" name="Office Theme" id="{62F939B6-93AF-4DB8-9C6B-D6C7DFDC589F}" vid="{4A3C46E8-61CC-4603-A589-7422A47A8E4A}"/>
     </a:ext>
   </a:extLst>
 </a:theme>

</xml_diff>